<commit_message>
spanning en stroom professioneler
</commit_message>
<xml_diff>
--- a/Uitwerking.docx
+++ b/Uitwerking.docx
@@ -6,9 +6,1320 @@
       <w:pPr>
         <w:pStyle w:val="Kop1"/>
       </w:pPr>
-      <w:r>
+      <w:bookmarkStart w:id="0" w:name="_Toc158815821"/>
+      <w:r>
+        <w:t xml:space="preserve">Stage &amp; </w:t>
+      </w:r>
+      <w:proofErr w:type="spellStart"/>
+      <w:r>
+        <w:t>Bachelorproef</w:t>
+      </w:r>
+      <w:bookmarkEnd w:id="0"/>
+      <w:proofErr w:type="spellEnd"/>
+      <w:r>
+        <w:t xml:space="preserve"> </w:t>
+      </w:r>
+    </w:p>
+    <w:p/>
+    <w:sdt>
+      <w:sdtPr>
+        <w:rPr>
+          <w:lang w:val="nl-NL"/>
+        </w:rPr>
+        <w:id w:val="-694387746"/>
+        <w:docPartObj>
+          <w:docPartGallery w:val="Table of Contents"/>
+          <w:docPartUnique/>
+        </w:docPartObj>
+      </w:sdtPr>
+      <w:sdtEndPr>
+        <w:rPr>
+          <w:rFonts w:asciiTheme="minorHAnsi" w:eastAsiaTheme="minorHAnsi" w:hAnsiTheme="minorHAnsi" w:cstheme="minorBidi"/>
+          <w:b/>
+          <w:bCs/>
+          <w:color w:val="auto"/>
+          <w:kern w:val="2"/>
+          <w:sz w:val="22"/>
+          <w:szCs w:val="22"/>
+          <w:lang w:eastAsia="en-US"/>
+          <w14:ligatures w14:val="standardContextual"/>
+        </w:rPr>
+      </w:sdtEndPr>
+      <w:sdtContent>
+        <w:p>
+          <w:pPr>
+            <w:pStyle w:val="Kopvaninhoudsopgave"/>
+          </w:pPr>
+          <w:r>
+            <w:rPr>
+              <w:lang w:val="nl-NL"/>
+            </w:rPr>
+            <w:t>Inhoud</w:t>
+          </w:r>
+        </w:p>
+        <w:p>
+          <w:pPr>
+            <w:pStyle w:val="Inhopg1"/>
+            <w:tabs>
+              <w:tab w:val="right" w:leader="dot" w:pos="9016"/>
+            </w:tabs>
+            <w:rPr>
+              <w:rFonts w:eastAsiaTheme="minorEastAsia"/>
+              <w:noProof/>
+              <w:sz w:val="24"/>
+              <w:szCs w:val="24"/>
+              <w:lang w:eastAsia="nl-BE"/>
+            </w:rPr>
+          </w:pPr>
+          <w:r>
+            <w:fldChar w:fldCharType="begin"/>
+          </w:r>
+          <w:r>
+            <w:instrText xml:space="preserve"> TOC \o "1-3" \h \z \u </w:instrText>
+          </w:r>
+          <w:r>
+            <w:fldChar w:fldCharType="separate"/>
+          </w:r>
+          <w:hyperlink w:anchor="_Toc158815821" w:history="1">
+            <w:r>
+              <w:rPr>
+                <w:rStyle w:val="Hyperlink"/>
+                <w:noProof/>
+              </w:rPr>
+              <w:t>Stage &amp; Bachelorproef</w:t>
+            </w:r>
+            <w:r>
+              <w:rPr>
+                <w:noProof/>
+                <w:webHidden/>
+              </w:rPr>
+              <w:tab/>
+            </w:r>
+            <w:r>
+              <w:rPr>
+                <w:noProof/>
+                <w:webHidden/>
+              </w:rPr>
+              <w:fldChar w:fldCharType="begin"/>
+            </w:r>
+            <w:r>
+              <w:rPr>
+                <w:noProof/>
+                <w:webHidden/>
+              </w:rPr>
+              <w:instrText xml:space="preserve"> PAGEREF _Toc158815821 \h </w:instrText>
+            </w:r>
+            <w:r>
+              <w:rPr>
+                <w:noProof/>
+                <w:webHidden/>
+              </w:rPr>
+            </w:r>
+            <w:r>
+              <w:rPr>
+                <w:noProof/>
+                <w:webHidden/>
+              </w:rPr>
+              <w:fldChar w:fldCharType="separate"/>
+            </w:r>
+            <w:r>
+              <w:rPr>
+                <w:noProof/>
+                <w:webHidden/>
+              </w:rPr>
+              <w:t>1</w:t>
+            </w:r>
+            <w:r>
+              <w:rPr>
+                <w:noProof/>
+                <w:webHidden/>
+              </w:rPr>
+              <w:fldChar w:fldCharType="end"/>
+            </w:r>
+          </w:hyperlink>
+        </w:p>
+        <w:p>
+          <w:pPr>
+            <w:pStyle w:val="Inhopg1"/>
+            <w:tabs>
+              <w:tab w:val="right" w:leader="dot" w:pos="9016"/>
+            </w:tabs>
+            <w:rPr>
+              <w:rFonts w:eastAsiaTheme="minorEastAsia"/>
+              <w:noProof/>
+              <w:sz w:val="24"/>
+              <w:szCs w:val="24"/>
+              <w:lang w:eastAsia="nl-BE"/>
+            </w:rPr>
+          </w:pPr>
+          <w:hyperlink w:anchor="_Toc158815822" w:history="1">
+            <w:r>
+              <w:rPr>
+                <w:rStyle w:val="Hyperlink"/>
+                <w:noProof/>
+              </w:rPr>
+              <w:t>Onderdelen:</w:t>
+            </w:r>
+            <w:r>
+              <w:rPr>
+                <w:noProof/>
+                <w:webHidden/>
+              </w:rPr>
+              <w:tab/>
+            </w:r>
+            <w:r>
+              <w:rPr>
+                <w:noProof/>
+                <w:webHidden/>
+              </w:rPr>
+              <w:fldChar w:fldCharType="begin"/>
+            </w:r>
+            <w:r>
+              <w:rPr>
+                <w:noProof/>
+                <w:webHidden/>
+              </w:rPr>
+              <w:instrText xml:space="preserve"> PAGEREF _Toc158815822 \h </w:instrText>
+            </w:r>
+            <w:r>
+              <w:rPr>
+                <w:noProof/>
+                <w:webHidden/>
+              </w:rPr>
+            </w:r>
+            <w:r>
+              <w:rPr>
+                <w:noProof/>
+                <w:webHidden/>
+              </w:rPr>
+              <w:fldChar w:fldCharType="separate"/>
+            </w:r>
+            <w:r>
+              <w:rPr>
+                <w:noProof/>
+                <w:webHidden/>
+              </w:rPr>
+              <w:t>2</w:t>
+            </w:r>
+            <w:r>
+              <w:rPr>
+                <w:noProof/>
+                <w:webHidden/>
+              </w:rPr>
+              <w:fldChar w:fldCharType="end"/>
+            </w:r>
+          </w:hyperlink>
+        </w:p>
+        <w:p>
+          <w:pPr>
+            <w:pStyle w:val="Inhopg1"/>
+            <w:tabs>
+              <w:tab w:val="right" w:leader="dot" w:pos="9016"/>
+            </w:tabs>
+            <w:rPr>
+              <w:rFonts w:eastAsiaTheme="minorEastAsia"/>
+              <w:noProof/>
+              <w:sz w:val="24"/>
+              <w:szCs w:val="24"/>
+              <w:lang w:eastAsia="nl-BE"/>
+            </w:rPr>
+          </w:pPr>
+          <w:hyperlink w:anchor="_Toc158815823" w:history="1">
+            <w:r>
+              <w:rPr>
+                <w:rStyle w:val="Hyperlink"/>
+                <w:noProof/>
+              </w:rPr>
+              <w:t>Testbank:</w:t>
+            </w:r>
+            <w:r>
+              <w:rPr>
+                <w:noProof/>
+                <w:webHidden/>
+              </w:rPr>
+              <w:tab/>
+            </w:r>
+            <w:r>
+              <w:rPr>
+                <w:noProof/>
+                <w:webHidden/>
+              </w:rPr>
+              <w:fldChar w:fldCharType="begin"/>
+            </w:r>
+            <w:r>
+              <w:rPr>
+                <w:noProof/>
+                <w:webHidden/>
+              </w:rPr>
+              <w:instrText xml:space="preserve"> PAGEREF _Toc158815823 \h </w:instrText>
+            </w:r>
+            <w:r>
+              <w:rPr>
+                <w:noProof/>
+                <w:webHidden/>
+              </w:rPr>
+            </w:r>
+            <w:r>
+              <w:rPr>
+                <w:noProof/>
+                <w:webHidden/>
+              </w:rPr>
+              <w:fldChar w:fldCharType="separate"/>
+            </w:r>
+            <w:r>
+              <w:rPr>
+                <w:noProof/>
+                <w:webHidden/>
+              </w:rPr>
+              <w:t>3</w:t>
+            </w:r>
+            <w:r>
+              <w:rPr>
+                <w:noProof/>
+                <w:webHidden/>
+              </w:rPr>
+              <w:fldChar w:fldCharType="end"/>
+            </w:r>
+          </w:hyperlink>
+        </w:p>
+        <w:p>
+          <w:pPr>
+            <w:pStyle w:val="Inhopg1"/>
+            <w:tabs>
+              <w:tab w:val="right" w:leader="dot" w:pos="9016"/>
+            </w:tabs>
+            <w:rPr>
+              <w:rFonts w:eastAsiaTheme="minorEastAsia"/>
+              <w:noProof/>
+              <w:sz w:val="24"/>
+              <w:szCs w:val="24"/>
+              <w:lang w:eastAsia="nl-BE"/>
+            </w:rPr>
+          </w:pPr>
+          <w:hyperlink w:anchor="_Toc158815824" w:history="1">
+            <w:r>
+              <w:rPr>
+                <w:rStyle w:val="Hyperlink"/>
+                <w:noProof/>
+              </w:rPr>
+              <w:t>Parameters om te meten:</w:t>
+            </w:r>
+            <w:r>
+              <w:rPr>
+                <w:noProof/>
+                <w:webHidden/>
+              </w:rPr>
+              <w:tab/>
+            </w:r>
+            <w:r>
+              <w:rPr>
+                <w:noProof/>
+                <w:webHidden/>
+              </w:rPr>
+              <w:fldChar w:fldCharType="begin"/>
+            </w:r>
+            <w:r>
+              <w:rPr>
+                <w:noProof/>
+                <w:webHidden/>
+              </w:rPr>
+              <w:instrText xml:space="preserve"> PAGEREF _Toc158815824 \h </w:instrText>
+            </w:r>
+            <w:r>
+              <w:rPr>
+                <w:noProof/>
+                <w:webHidden/>
+              </w:rPr>
+            </w:r>
+            <w:r>
+              <w:rPr>
+                <w:noProof/>
+                <w:webHidden/>
+              </w:rPr>
+              <w:fldChar w:fldCharType="separate"/>
+            </w:r>
+            <w:r>
+              <w:rPr>
+                <w:noProof/>
+                <w:webHidden/>
+              </w:rPr>
+              <w:t>4</w:t>
+            </w:r>
+            <w:r>
+              <w:rPr>
+                <w:noProof/>
+                <w:webHidden/>
+              </w:rPr>
+              <w:fldChar w:fldCharType="end"/>
+            </w:r>
+          </w:hyperlink>
+        </w:p>
+        <w:p>
+          <w:pPr>
+            <w:pStyle w:val="Inhopg2"/>
+            <w:tabs>
+              <w:tab w:val="right" w:leader="dot" w:pos="9016"/>
+            </w:tabs>
+            <w:rPr>
+              <w:rFonts w:eastAsiaTheme="minorEastAsia"/>
+              <w:noProof/>
+              <w:sz w:val="24"/>
+              <w:szCs w:val="24"/>
+              <w:lang w:eastAsia="nl-BE"/>
+            </w:rPr>
+          </w:pPr>
+          <w:hyperlink w:anchor="_Toc158815825" w:history="1">
+            <w:r>
+              <w:rPr>
+                <w:rStyle w:val="Hyperlink"/>
+                <w:noProof/>
+              </w:rPr>
+              <w:t>Thrust:</w:t>
+            </w:r>
+            <w:r>
+              <w:rPr>
+                <w:noProof/>
+                <w:webHidden/>
+              </w:rPr>
+              <w:tab/>
+            </w:r>
+            <w:r>
+              <w:rPr>
+                <w:noProof/>
+                <w:webHidden/>
+              </w:rPr>
+              <w:fldChar w:fldCharType="begin"/>
+            </w:r>
+            <w:r>
+              <w:rPr>
+                <w:noProof/>
+                <w:webHidden/>
+              </w:rPr>
+              <w:instrText xml:space="preserve"> PAGEREF _Toc158815825 \h </w:instrText>
+            </w:r>
+            <w:r>
+              <w:rPr>
+                <w:noProof/>
+                <w:webHidden/>
+              </w:rPr>
+            </w:r>
+            <w:r>
+              <w:rPr>
+                <w:noProof/>
+                <w:webHidden/>
+              </w:rPr>
+              <w:fldChar w:fldCharType="separate"/>
+            </w:r>
+            <w:r>
+              <w:rPr>
+                <w:noProof/>
+                <w:webHidden/>
+              </w:rPr>
+              <w:t>4</w:t>
+            </w:r>
+            <w:r>
+              <w:rPr>
+                <w:noProof/>
+                <w:webHidden/>
+              </w:rPr>
+              <w:fldChar w:fldCharType="end"/>
+            </w:r>
+          </w:hyperlink>
+        </w:p>
+        <w:p>
+          <w:pPr>
+            <w:pStyle w:val="Inhopg2"/>
+            <w:tabs>
+              <w:tab w:val="right" w:leader="dot" w:pos="9016"/>
+            </w:tabs>
+            <w:rPr>
+              <w:rFonts w:eastAsiaTheme="minorEastAsia"/>
+              <w:noProof/>
+              <w:sz w:val="24"/>
+              <w:szCs w:val="24"/>
+              <w:lang w:eastAsia="nl-BE"/>
+            </w:rPr>
+          </w:pPr>
+          <w:hyperlink w:anchor="_Toc158815826" w:history="1">
+            <w:r>
+              <w:rPr>
+                <w:rStyle w:val="Hyperlink"/>
+                <w:noProof/>
+              </w:rPr>
+              <w:t>Torque</w:t>
+            </w:r>
+            <w:r>
+              <w:rPr>
+                <w:noProof/>
+                <w:webHidden/>
+              </w:rPr>
+              <w:tab/>
+            </w:r>
+            <w:r>
+              <w:rPr>
+                <w:noProof/>
+                <w:webHidden/>
+              </w:rPr>
+              <w:fldChar w:fldCharType="begin"/>
+            </w:r>
+            <w:r>
+              <w:rPr>
+                <w:noProof/>
+                <w:webHidden/>
+              </w:rPr>
+              <w:instrText xml:space="preserve"> PAGEREF _Toc158815826 \h </w:instrText>
+            </w:r>
+            <w:r>
+              <w:rPr>
+                <w:noProof/>
+                <w:webHidden/>
+              </w:rPr>
+            </w:r>
+            <w:r>
+              <w:rPr>
+                <w:noProof/>
+                <w:webHidden/>
+              </w:rPr>
+              <w:fldChar w:fldCharType="separate"/>
+            </w:r>
+            <w:r>
+              <w:rPr>
+                <w:noProof/>
+                <w:webHidden/>
+              </w:rPr>
+              <w:t>4</w:t>
+            </w:r>
+            <w:r>
+              <w:rPr>
+                <w:noProof/>
+                <w:webHidden/>
+              </w:rPr>
+              <w:fldChar w:fldCharType="end"/>
+            </w:r>
+          </w:hyperlink>
+        </w:p>
+        <w:p>
+          <w:pPr>
+            <w:pStyle w:val="Inhopg2"/>
+            <w:tabs>
+              <w:tab w:val="right" w:leader="dot" w:pos="9016"/>
+            </w:tabs>
+            <w:rPr>
+              <w:rFonts w:eastAsiaTheme="minorEastAsia"/>
+              <w:noProof/>
+              <w:sz w:val="24"/>
+              <w:szCs w:val="24"/>
+              <w:lang w:eastAsia="nl-BE"/>
+            </w:rPr>
+          </w:pPr>
+          <w:hyperlink w:anchor="_Toc158815827" w:history="1">
+            <w:r>
+              <w:rPr>
+                <w:rStyle w:val="Hyperlink"/>
+                <w:noProof/>
+              </w:rPr>
+              <w:t>Trillingen</w:t>
+            </w:r>
+            <w:r>
+              <w:rPr>
+                <w:noProof/>
+                <w:webHidden/>
+              </w:rPr>
+              <w:tab/>
+            </w:r>
+            <w:r>
+              <w:rPr>
+                <w:noProof/>
+                <w:webHidden/>
+              </w:rPr>
+              <w:fldChar w:fldCharType="begin"/>
+            </w:r>
+            <w:r>
+              <w:rPr>
+                <w:noProof/>
+                <w:webHidden/>
+              </w:rPr>
+              <w:instrText xml:space="preserve"> PAGEREF _Toc158815827 \h </w:instrText>
+            </w:r>
+            <w:r>
+              <w:rPr>
+                <w:noProof/>
+                <w:webHidden/>
+              </w:rPr>
+            </w:r>
+            <w:r>
+              <w:rPr>
+                <w:noProof/>
+                <w:webHidden/>
+              </w:rPr>
+              <w:fldChar w:fldCharType="separate"/>
+            </w:r>
+            <w:r>
+              <w:rPr>
+                <w:noProof/>
+                <w:webHidden/>
+              </w:rPr>
+              <w:t>5</w:t>
+            </w:r>
+            <w:r>
+              <w:rPr>
+                <w:noProof/>
+                <w:webHidden/>
+              </w:rPr>
+              <w:fldChar w:fldCharType="end"/>
+            </w:r>
+          </w:hyperlink>
+        </w:p>
+        <w:p>
+          <w:pPr>
+            <w:pStyle w:val="Inhopg2"/>
+            <w:tabs>
+              <w:tab w:val="right" w:leader="dot" w:pos="9016"/>
+            </w:tabs>
+            <w:rPr>
+              <w:rFonts w:eastAsiaTheme="minorEastAsia"/>
+              <w:noProof/>
+              <w:sz w:val="24"/>
+              <w:szCs w:val="24"/>
+              <w:lang w:eastAsia="nl-BE"/>
+            </w:rPr>
+          </w:pPr>
+          <w:hyperlink w:anchor="_Toc158815828" w:history="1">
+            <w:r>
+              <w:rPr>
+                <w:rStyle w:val="Hyperlink"/>
+                <w:noProof/>
+              </w:rPr>
+              <w:t>Temperatuur</w:t>
+            </w:r>
+            <w:r>
+              <w:rPr>
+                <w:noProof/>
+                <w:webHidden/>
+              </w:rPr>
+              <w:tab/>
+            </w:r>
+            <w:r>
+              <w:rPr>
+                <w:noProof/>
+                <w:webHidden/>
+              </w:rPr>
+              <w:fldChar w:fldCharType="begin"/>
+            </w:r>
+            <w:r>
+              <w:rPr>
+                <w:noProof/>
+                <w:webHidden/>
+              </w:rPr>
+              <w:instrText xml:space="preserve"> PAGEREF _Toc158815828 \h </w:instrText>
+            </w:r>
+            <w:r>
+              <w:rPr>
+                <w:noProof/>
+                <w:webHidden/>
+              </w:rPr>
+            </w:r>
+            <w:r>
+              <w:rPr>
+                <w:noProof/>
+                <w:webHidden/>
+              </w:rPr>
+              <w:fldChar w:fldCharType="separate"/>
+            </w:r>
+            <w:r>
+              <w:rPr>
+                <w:noProof/>
+                <w:webHidden/>
+              </w:rPr>
+              <w:t>5</w:t>
+            </w:r>
+            <w:r>
+              <w:rPr>
+                <w:noProof/>
+                <w:webHidden/>
+              </w:rPr>
+              <w:fldChar w:fldCharType="end"/>
+            </w:r>
+          </w:hyperlink>
+        </w:p>
+        <w:p>
+          <w:pPr>
+            <w:pStyle w:val="Inhopg2"/>
+            <w:tabs>
+              <w:tab w:val="right" w:leader="dot" w:pos="9016"/>
+            </w:tabs>
+            <w:rPr>
+              <w:rFonts w:eastAsiaTheme="minorEastAsia"/>
+              <w:noProof/>
+              <w:sz w:val="24"/>
+              <w:szCs w:val="24"/>
+              <w:lang w:eastAsia="nl-BE"/>
+            </w:rPr>
+          </w:pPr>
+          <w:hyperlink w:anchor="_Toc158815829" w:history="1">
+            <w:r>
+              <w:rPr>
+                <w:rStyle w:val="Hyperlink"/>
+                <w:noProof/>
+              </w:rPr>
+              <w:t>Spanning:</w:t>
+            </w:r>
+            <w:r>
+              <w:rPr>
+                <w:noProof/>
+                <w:webHidden/>
+              </w:rPr>
+              <w:tab/>
+            </w:r>
+            <w:r>
+              <w:rPr>
+                <w:noProof/>
+                <w:webHidden/>
+              </w:rPr>
+              <w:fldChar w:fldCharType="begin"/>
+            </w:r>
+            <w:r>
+              <w:rPr>
+                <w:noProof/>
+                <w:webHidden/>
+              </w:rPr>
+              <w:instrText xml:space="preserve"> PAGEREF _Toc158815829 \h </w:instrText>
+            </w:r>
+            <w:r>
+              <w:rPr>
+                <w:noProof/>
+                <w:webHidden/>
+              </w:rPr>
+            </w:r>
+            <w:r>
+              <w:rPr>
+                <w:noProof/>
+                <w:webHidden/>
+              </w:rPr>
+              <w:fldChar w:fldCharType="separate"/>
+            </w:r>
+            <w:r>
+              <w:rPr>
+                <w:noProof/>
+                <w:webHidden/>
+              </w:rPr>
+              <w:t>6</w:t>
+            </w:r>
+            <w:r>
+              <w:rPr>
+                <w:noProof/>
+                <w:webHidden/>
+              </w:rPr>
+              <w:fldChar w:fldCharType="end"/>
+            </w:r>
+          </w:hyperlink>
+        </w:p>
+        <w:p>
+          <w:pPr>
+            <w:pStyle w:val="Inhopg2"/>
+            <w:tabs>
+              <w:tab w:val="right" w:leader="dot" w:pos="9016"/>
+            </w:tabs>
+            <w:rPr>
+              <w:rFonts w:eastAsiaTheme="minorEastAsia"/>
+              <w:noProof/>
+              <w:sz w:val="24"/>
+              <w:szCs w:val="24"/>
+              <w:lang w:eastAsia="nl-BE"/>
+            </w:rPr>
+          </w:pPr>
+          <w:hyperlink w:anchor="_Toc158815830" w:history="1">
+            <w:r>
+              <w:rPr>
+                <w:rStyle w:val="Hyperlink"/>
+                <w:noProof/>
+              </w:rPr>
+              <w:t>Stroom:</w:t>
+            </w:r>
+            <w:r>
+              <w:rPr>
+                <w:noProof/>
+                <w:webHidden/>
+              </w:rPr>
+              <w:tab/>
+            </w:r>
+            <w:r>
+              <w:rPr>
+                <w:noProof/>
+                <w:webHidden/>
+              </w:rPr>
+              <w:fldChar w:fldCharType="begin"/>
+            </w:r>
+            <w:r>
+              <w:rPr>
+                <w:noProof/>
+                <w:webHidden/>
+              </w:rPr>
+              <w:instrText xml:space="preserve"> PAGEREF _Toc158815830 \h </w:instrText>
+            </w:r>
+            <w:r>
+              <w:rPr>
+                <w:noProof/>
+                <w:webHidden/>
+              </w:rPr>
+            </w:r>
+            <w:r>
+              <w:rPr>
+                <w:noProof/>
+                <w:webHidden/>
+              </w:rPr>
+              <w:fldChar w:fldCharType="separate"/>
+            </w:r>
+            <w:r>
+              <w:rPr>
+                <w:noProof/>
+                <w:webHidden/>
+              </w:rPr>
+              <w:t>6</w:t>
+            </w:r>
+            <w:r>
+              <w:rPr>
+                <w:noProof/>
+                <w:webHidden/>
+              </w:rPr>
+              <w:fldChar w:fldCharType="end"/>
+            </w:r>
+          </w:hyperlink>
+        </w:p>
+        <w:p>
+          <w:pPr>
+            <w:pStyle w:val="Inhopg3"/>
+            <w:tabs>
+              <w:tab w:val="right" w:leader="dot" w:pos="9016"/>
+            </w:tabs>
+            <w:rPr>
+              <w:rFonts w:eastAsiaTheme="minorEastAsia"/>
+              <w:noProof/>
+              <w:sz w:val="24"/>
+              <w:szCs w:val="24"/>
+              <w:lang w:eastAsia="nl-BE"/>
+            </w:rPr>
+          </w:pPr>
+          <w:hyperlink w:anchor="_Toc158815831" w:history="1">
+            <w:r>
+              <w:rPr>
+                <w:rStyle w:val="Hyperlink"/>
+                <w:noProof/>
+              </w:rPr>
+              <w:t>Oplossing 1:</w:t>
+            </w:r>
+            <w:r>
+              <w:rPr>
+                <w:noProof/>
+                <w:webHidden/>
+              </w:rPr>
+              <w:tab/>
+            </w:r>
+            <w:r>
+              <w:rPr>
+                <w:noProof/>
+                <w:webHidden/>
+              </w:rPr>
+              <w:fldChar w:fldCharType="begin"/>
+            </w:r>
+            <w:r>
+              <w:rPr>
+                <w:noProof/>
+                <w:webHidden/>
+              </w:rPr>
+              <w:instrText xml:space="preserve"> PAGEREF _Toc158815831 \h </w:instrText>
+            </w:r>
+            <w:r>
+              <w:rPr>
+                <w:noProof/>
+                <w:webHidden/>
+              </w:rPr>
+            </w:r>
+            <w:r>
+              <w:rPr>
+                <w:noProof/>
+                <w:webHidden/>
+              </w:rPr>
+              <w:fldChar w:fldCharType="separate"/>
+            </w:r>
+            <w:r>
+              <w:rPr>
+                <w:noProof/>
+                <w:webHidden/>
+              </w:rPr>
+              <w:t>6</w:t>
+            </w:r>
+            <w:r>
+              <w:rPr>
+                <w:noProof/>
+                <w:webHidden/>
+              </w:rPr>
+              <w:fldChar w:fldCharType="end"/>
+            </w:r>
+          </w:hyperlink>
+        </w:p>
+        <w:p>
+          <w:pPr>
+            <w:pStyle w:val="Inhopg3"/>
+            <w:tabs>
+              <w:tab w:val="right" w:leader="dot" w:pos="9016"/>
+            </w:tabs>
+            <w:rPr>
+              <w:rFonts w:eastAsiaTheme="minorEastAsia"/>
+              <w:noProof/>
+              <w:sz w:val="24"/>
+              <w:szCs w:val="24"/>
+              <w:lang w:eastAsia="nl-BE"/>
+            </w:rPr>
+          </w:pPr>
+          <w:hyperlink w:anchor="_Toc158815832" w:history="1">
+            <w:r>
+              <w:rPr>
+                <w:rStyle w:val="Hyperlink"/>
+                <w:noProof/>
+              </w:rPr>
+              <w:t>Oplossing 2:</w:t>
+            </w:r>
+            <w:r>
+              <w:rPr>
+                <w:noProof/>
+                <w:webHidden/>
+              </w:rPr>
+              <w:tab/>
+            </w:r>
+            <w:r>
+              <w:rPr>
+                <w:noProof/>
+                <w:webHidden/>
+              </w:rPr>
+              <w:fldChar w:fldCharType="begin"/>
+            </w:r>
+            <w:r>
+              <w:rPr>
+                <w:noProof/>
+                <w:webHidden/>
+              </w:rPr>
+              <w:instrText xml:space="preserve"> PAGEREF _Toc158815832 \h </w:instrText>
+            </w:r>
+            <w:r>
+              <w:rPr>
+                <w:noProof/>
+                <w:webHidden/>
+              </w:rPr>
+            </w:r>
+            <w:r>
+              <w:rPr>
+                <w:noProof/>
+                <w:webHidden/>
+              </w:rPr>
+              <w:fldChar w:fldCharType="separate"/>
+            </w:r>
+            <w:r>
+              <w:rPr>
+                <w:noProof/>
+                <w:webHidden/>
+              </w:rPr>
+              <w:t>7</w:t>
+            </w:r>
+            <w:r>
+              <w:rPr>
+                <w:noProof/>
+                <w:webHidden/>
+              </w:rPr>
+              <w:fldChar w:fldCharType="end"/>
+            </w:r>
+          </w:hyperlink>
+        </w:p>
+        <w:p>
+          <w:pPr>
+            <w:pStyle w:val="Inhopg1"/>
+            <w:tabs>
+              <w:tab w:val="right" w:leader="dot" w:pos="9016"/>
+            </w:tabs>
+            <w:rPr>
+              <w:rFonts w:eastAsiaTheme="minorEastAsia"/>
+              <w:noProof/>
+              <w:sz w:val="24"/>
+              <w:szCs w:val="24"/>
+              <w:lang w:eastAsia="nl-BE"/>
+            </w:rPr>
+          </w:pPr>
+          <w:hyperlink w:anchor="_Toc158815833" w:history="1">
+            <w:r>
+              <w:rPr>
+                <w:rStyle w:val="Hyperlink"/>
+                <w:noProof/>
+              </w:rPr>
+              <w:t>Website:</w:t>
+            </w:r>
+            <w:r>
+              <w:rPr>
+                <w:noProof/>
+                <w:webHidden/>
+              </w:rPr>
+              <w:tab/>
+            </w:r>
+            <w:r>
+              <w:rPr>
+                <w:noProof/>
+                <w:webHidden/>
+              </w:rPr>
+              <w:fldChar w:fldCharType="begin"/>
+            </w:r>
+            <w:r>
+              <w:rPr>
+                <w:noProof/>
+                <w:webHidden/>
+              </w:rPr>
+              <w:instrText xml:space="preserve"> PAGEREF _Toc158815833 \h </w:instrText>
+            </w:r>
+            <w:r>
+              <w:rPr>
+                <w:noProof/>
+                <w:webHidden/>
+              </w:rPr>
+            </w:r>
+            <w:r>
+              <w:rPr>
+                <w:noProof/>
+                <w:webHidden/>
+              </w:rPr>
+              <w:fldChar w:fldCharType="separate"/>
+            </w:r>
+            <w:r>
+              <w:rPr>
+                <w:noProof/>
+                <w:webHidden/>
+              </w:rPr>
+              <w:t>8</w:t>
+            </w:r>
+            <w:r>
+              <w:rPr>
+                <w:noProof/>
+                <w:webHidden/>
+              </w:rPr>
+              <w:fldChar w:fldCharType="end"/>
+            </w:r>
+          </w:hyperlink>
+        </w:p>
+        <w:p>
+          <w:pPr>
+            <w:pStyle w:val="Inhopg1"/>
+            <w:tabs>
+              <w:tab w:val="right" w:leader="dot" w:pos="9016"/>
+            </w:tabs>
+            <w:rPr>
+              <w:rFonts w:eastAsiaTheme="minorEastAsia"/>
+              <w:noProof/>
+              <w:sz w:val="24"/>
+              <w:szCs w:val="24"/>
+              <w:lang w:eastAsia="nl-BE"/>
+            </w:rPr>
+          </w:pPr>
+          <w:hyperlink w:anchor="_Toc158815834" w:history="1">
+            <w:r>
+              <w:rPr>
+                <w:rStyle w:val="Hyperlink"/>
+                <w:noProof/>
+              </w:rPr>
+              <w:t>Testen:</w:t>
+            </w:r>
+            <w:r>
+              <w:rPr>
+                <w:noProof/>
+                <w:webHidden/>
+              </w:rPr>
+              <w:tab/>
+            </w:r>
+            <w:r>
+              <w:rPr>
+                <w:noProof/>
+                <w:webHidden/>
+              </w:rPr>
+              <w:fldChar w:fldCharType="begin"/>
+            </w:r>
+            <w:r>
+              <w:rPr>
+                <w:noProof/>
+                <w:webHidden/>
+              </w:rPr>
+              <w:instrText xml:space="preserve"> PAGEREF _Toc158815834 \h </w:instrText>
+            </w:r>
+            <w:r>
+              <w:rPr>
+                <w:noProof/>
+                <w:webHidden/>
+              </w:rPr>
+            </w:r>
+            <w:r>
+              <w:rPr>
+                <w:noProof/>
+                <w:webHidden/>
+              </w:rPr>
+              <w:fldChar w:fldCharType="separate"/>
+            </w:r>
+            <w:r>
+              <w:rPr>
+                <w:noProof/>
+                <w:webHidden/>
+              </w:rPr>
+              <w:t>8</w:t>
+            </w:r>
+            <w:r>
+              <w:rPr>
+                <w:noProof/>
+                <w:webHidden/>
+              </w:rPr>
+              <w:fldChar w:fldCharType="end"/>
+            </w:r>
+          </w:hyperlink>
+        </w:p>
+        <w:p>
+          <w:pPr>
+            <w:pStyle w:val="Inhopg1"/>
+            <w:tabs>
+              <w:tab w:val="right" w:leader="dot" w:pos="9016"/>
+            </w:tabs>
+            <w:rPr>
+              <w:rFonts w:eastAsiaTheme="minorEastAsia"/>
+              <w:noProof/>
+              <w:sz w:val="24"/>
+              <w:szCs w:val="24"/>
+              <w:lang w:eastAsia="nl-BE"/>
+            </w:rPr>
+          </w:pPr>
+          <w:hyperlink w:anchor="_Toc158815835" w:history="1">
+            <w:r>
+              <w:rPr>
+                <w:rStyle w:val="Hyperlink"/>
+                <w:noProof/>
+              </w:rPr>
+              <w:t>Resultaten:</w:t>
+            </w:r>
+            <w:r>
+              <w:rPr>
+                <w:noProof/>
+                <w:webHidden/>
+              </w:rPr>
+              <w:tab/>
+            </w:r>
+            <w:r>
+              <w:rPr>
+                <w:noProof/>
+                <w:webHidden/>
+              </w:rPr>
+              <w:fldChar w:fldCharType="begin"/>
+            </w:r>
+            <w:r>
+              <w:rPr>
+                <w:noProof/>
+                <w:webHidden/>
+              </w:rPr>
+              <w:instrText xml:space="preserve"> PAGEREF _Toc158815835 \h </w:instrText>
+            </w:r>
+            <w:r>
+              <w:rPr>
+                <w:noProof/>
+                <w:webHidden/>
+              </w:rPr>
+            </w:r>
+            <w:r>
+              <w:rPr>
+                <w:noProof/>
+                <w:webHidden/>
+              </w:rPr>
+              <w:fldChar w:fldCharType="separate"/>
+            </w:r>
+            <w:r>
+              <w:rPr>
+                <w:noProof/>
+                <w:webHidden/>
+              </w:rPr>
+              <w:t>8</w:t>
+            </w:r>
+            <w:r>
+              <w:rPr>
+                <w:noProof/>
+                <w:webHidden/>
+              </w:rPr>
+              <w:fldChar w:fldCharType="end"/>
+            </w:r>
+          </w:hyperlink>
+        </w:p>
+        <w:p>
+          <w:pPr>
+            <w:pStyle w:val="Inhopg1"/>
+            <w:tabs>
+              <w:tab w:val="right" w:leader="dot" w:pos="9016"/>
+            </w:tabs>
+            <w:rPr>
+              <w:rFonts w:eastAsiaTheme="minorEastAsia"/>
+              <w:noProof/>
+              <w:sz w:val="24"/>
+              <w:szCs w:val="24"/>
+              <w:lang w:eastAsia="nl-BE"/>
+            </w:rPr>
+          </w:pPr>
+          <w:hyperlink w:anchor="_Toc158815836" w:history="1">
+            <w:r>
+              <w:rPr>
+                <w:rStyle w:val="Hyperlink"/>
+                <w:noProof/>
+              </w:rPr>
+              <w:t>Vragen:</w:t>
+            </w:r>
+            <w:r>
+              <w:rPr>
+                <w:noProof/>
+                <w:webHidden/>
+              </w:rPr>
+              <w:tab/>
+            </w:r>
+            <w:r>
+              <w:rPr>
+                <w:noProof/>
+                <w:webHidden/>
+              </w:rPr>
+              <w:fldChar w:fldCharType="begin"/>
+            </w:r>
+            <w:r>
+              <w:rPr>
+                <w:noProof/>
+                <w:webHidden/>
+              </w:rPr>
+              <w:instrText xml:space="preserve"> PAGEREF _Toc158815836 \h </w:instrText>
+            </w:r>
+            <w:r>
+              <w:rPr>
+                <w:noProof/>
+                <w:webHidden/>
+              </w:rPr>
+            </w:r>
+            <w:r>
+              <w:rPr>
+                <w:noProof/>
+                <w:webHidden/>
+              </w:rPr>
+              <w:fldChar w:fldCharType="separate"/>
+            </w:r>
+            <w:r>
+              <w:rPr>
+                <w:noProof/>
+                <w:webHidden/>
+              </w:rPr>
+              <w:t>8</w:t>
+            </w:r>
+            <w:r>
+              <w:rPr>
+                <w:noProof/>
+                <w:webHidden/>
+              </w:rPr>
+              <w:fldChar w:fldCharType="end"/>
+            </w:r>
+          </w:hyperlink>
+        </w:p>
+        <w:p>
+          <w:pPr>
+            <w:pStyle w:val="Inhopg1"/>
+            <w:tabs>
+              <w:tab w:val="right" w:leader="dot" w:pos="9016"/>
+            </w:tabs>
+            <w:rPr>
+              <w:rFonts w:eastAsiaTheme="minorEastAsia"/>
+              <w:noProof/>
+              <w:sz w:val="24"/>
+              <w:szCs w:val="24"/>
+              <w:lang w:eastAsia="nl-BE"/>
+            </w:rPr>
+          </w:pPr>
+          <w:hyperlink w:anchor="_Toc158815837" w:history="1">
+            <w:r>
+              <w:rPr>
+                <w:rStyle w:val="Hyperlink"/>
+                <w:noProof/>
+              </w:rPr>
+              <w:t>Feedback:</w:t>
+            </w:r>
+            <w:r>
+              <w:rPr>
+                <w:noProof/>
+                <w:webHidden/>
+              </w:rPr>
+              <w:tab/>
+            </w:r>
+            <w:r>
+              <w:rPr>
+                <w:noProof/>
+                <w:webHidden/>
+              </w:rPr>
+              <w:fldChar w:fldCharType="begin"/>
+            </w:r>
+            <w:r>
+              <w:rPr>
+                <w:noProof/>
+                <w:webHidden/>
+              </w:rPr>
+              <w:instrText xml:space="preserve"> PAGEREF _Toc158815837 \h </w:instrText>
+            </w:r>
+            <w:r>
+              <w:rPr>
+                <w:noProof/>
+                <w:webHidden/>
+              </w:rPr>
+            </w:r>
+            <w:r>
+              <w:rPr>
+                <w:noProof/>
+                <w:webHidden/>
+              </w:rPr>
+              <w:fldChar w:fldCharType="separate"/>
+            </w:r>
+            <w:r>
+              <w:rPr>
+                <w:noProof/>
+                <w:webHidden/>
+              </w:rPr>
+              <w:t>8</w:t>
+            </w:r>
+            <w:r>
+              <w:rPr>
+                <w:noProof/>
+                <w:webHidden/>
+              </w:rPr>
+              <w:fldChar w:fldCharType="end"/>
+            </w:r>
+          </w:hyperlink>
+        </w:p>
+        <w:p>
+          <w:r>
+            <w:rPr>
+              <w:b/>
+              <w:bCs/>
+              <w:lang w:val="nl-NL"/>
+            </w:rPr>
+            <w:fldChar w:fldCharType="end"/>
+          </w:r>
+        </w:p>
+      </w:sdtContent>
+    </w:sdt>
+    <w:p/>
+    <w:p>
+      <w:r>
+        <w:br w:type="page"/>
+      </w:r>
+    </w:p>
+    <w:p>
+      <w:pPr>
+        <w:pStyle w:val="Kop1"/>
+      </w:pPr>
+      <w:bookmarkStart w:id="1" w:name="_Toc158815714"/>
+      <w:bookmarkStart w:id="2" w:name="_Toc158815822"/>
+      <w:r>
+        <w:lastRenderedPageBreak/>
         <w:t>Onderdelen:</w:t>
       </w:r>
+      <w:bookmarkEnd w:id="1"/>
+      <w:bookmarkEnd w:id="2"/>
     </w:p>
     <w:p>
       <w:pPr>
@@ -44,7 +1355,7 @@
           <w:szCs w:val="22"/>
         </w:rPr>
       </w:pPr>
-      <w:hyperlink r:id="rId6" w:tgtFrame="_blank" w:tooltip="Originele URL: https://store.tmotor.com/goods-318-U5+Power+Type+UAV+Motor+400KV.html. Klik of tik als u deze koppeling vertrouwt." w:history="1">
+      <w:hyperlink r:id="rId8" w:tgtFrame="_blank" w:tooltip="Originele URL: https://store.tmotor.com/goods-318-U5+Power+Type+UAV+Motor+400KV.html. Klik of tik als u deze koppeling vertrouwt." w:history="1">
         <w:r>
           <w:rPr>
             <w:rStyle w:val="Hyperlink"/>
@@ -125,7 +1436,7 @@
           <w:szCs w:val="22"/>
         </w:rPr>
       </w:pPr>
-      <w:hyperlink r:id="rId7" w:tgtFrame="_blank" w:tooltip="Originele URL: https://www.hobbywingdirect.com/products/xrotor-pro-40a-esc?variant=1306506956. Klik of tik als u deze koppeling vertrouwt." w:history="1">
+      <w:hyperlink r:id="rId9" w:tgtFrame="_blank" w:tooltip="Originele URL: https://www.hobbywingdirect.com/products/xrotor-pro-40a-esc?variant=1306506956. Klik of tik als u deze koppeling vertrouwt." w:history="1">
         <w:r>
           <w:rPr>
             <w:rStyle w:val="Hyperlink"/>
@@ -237,7 +1548,7 @@
           <w:szCs w:val="22"/>
         </w:rPr>
       </w:pPr>
-      <w:hyperlink r:id="rId8" w:tgtFrame="_blank" w:tooltip="Originele URL: https://store.tmotor.com/product/folding-carbon-fiber-16_2x5_3-prop.html. Klik of tik als u deze koppeling vertrouwt." w:history="1">
+      <w:hyperlink r:id="rId10" w:tgtFrame="_blank" w:tooltip="Originele URL: https://store.tmotor.com/product/folding-carbon-fiber-16_2x5_3-prop.html. Klik of tik als u deze koppeling vertrouwt." w:history="1">
         <w:r>
           <w:rPr>
             <w:rStyle w:val="Hyperlink"/>
@@ -404,7 +1715,7 @@
                     </pic:cNvPicPr>
                   </pic:nvPicPr>
                   <pic:blipFill>
-                    <a:blip r:embed="rId9" cstate="print">
+                    <a:blip r:embed="rId11" cstate="print">
                       <a:extLst>
                         <a:ext uri="{28A0092B-C50C-407E-A947-70E740481C1C}">
                           <a14:useLocalDpi xmlns:a14="http://schemas.microsoft.com/office/drawing/2010/main" val="0"/>
@@ -502,7 +1813,7 @@
         </w:rPr>
         <w:t>Carbon buis 25/23mm x 250mm </w:t>
       </w:r>
-      <w:hyperlink r:id="rId10" w:tgtFrame="_blank" w:tooltip="Originele URL: https://www.carbonwinkel.nl/carbon-plaat-staaf-buis-materiaal/carbon-buis-gewikkeld-pw-3k?diameter_en_lengte_buismateriaal=o_25_23_x_1000_mm_120_gr. Klik of tik als u deze koppeling vertrouwt." w:history="1">
+      <w:hyperlink r:id="rId12" w:tgtFrame="_blank" w:tooltip="Originele URL: https://www.carbonwinkel.nl/carbon-plaat-staaf-buis-materiaal/carbon-buis-gewikkeld-pw-3k?diameter_en_lengte_buismateriaal=o_25_23_x_1000_mm_120_gr. Klik of tik als u deze koppeling vertrouwt." w:history="1">
         <w:r>
           <w:rPr>
             <w:rStyle w:val="Hyperlink"/>
@@ -573,7 +1884,6 @@
           <w:szCs w:val="22"/>
         </w:rPr>
       </w:pPr>
-      <w:proofErr w:type="gramStart"/>
       <w:r>
         <w:rPr>
           <w:rFonts w:ascii="Calibri" w:hAnsi="Calibri" w:cs="Calibri"/>
@@ -582,18 +1892,7 @@
           <w:szCs w:val="22"/>
           <w:bdr w:val="none" w:sz="0" w:space="0" w:color="auto" w:frame="1"/>
         </w:rPr>
-        <w:t>PVC buis</w:t>
-      </w:r>
-      <w:proofErr w:type="gramEnd"/>
-      <w:r>
-        <w:rPr>
-          <w:rFonts w:ascii="Calibri" w:hAnsi="Calibri" w:cs="Calibri"/>
-          <w:color w:val="000000"/>
-          <w:sz w:val="22"/>
-          <w:szCs w:val="22"/>
-          <w:bdr w:val="none" w:sz="0" w:space="0" w:color="auto" w:frame="1"/>
-        </w:rPr>
-        <w:t xml:space="preserve"> 16mm x 235mm</w:t>
+        <w:t>PVC buis 16mm x 235mm</w:t>
       </w:r>
     </w:p>
     <w:p>
@@ -841,6 +2140,8 @@
       <w:pPr>
         <w:pStyle w:val="Kop1"/>
       </w:pPr>
+      <w:bookmarkStart w:id="3" w:name="_Toc158815715"/>
+      <w:bookmarkStart w:id="4" w:name="_Toc158815823"/>
       <w:r>
         <w:lastRenderedPageBreak/>
         <w:t>Testbank</w:t>
@@ -848,6 +2149,8 @@
       <w:r>
         <w:t>:</w:t>
       </w:r>
+      <w:bookmarkEnd w:id="3"/>
+      <w:bookmarkEnd w:id="4"/>
     </w:p>
     <w:p>
       <w:r>
@@ -856,7 +2159,7 @@
       <w:r>
         <w:br/>
       </w:r>
-      <w:hyperlink r:id="rId11" w:history="1">
+      <w:hyperlink r:id="rId13" w:history="1">
         <w:r>
           <w:rPr>
             <w:rStyle w:val="Hyperlink"/>
@@ -870,15 +2173,7 @@
     </w:p>
     <w:p>
       <w:r>
-        <w:t xml:space="preserve">12x </w:t>
-      </w:r>
-      <w:proofErr w:type="gramStart"/>
-      <w:r>
-        <w:t>ISB profiel</w:t>
-      </w:r>
-      <w:proofErr w:type="gramEnd"/>
-      <w:r>
-        <w:t xml:space="preserve"> voor kubus </w:t>
+        <w:t xml:space="preserve">12x ISB profiel voor kubus </w:t>
       </w:r>
       <w:r>
         <w:br/>
@@ -908,7 +2203,7 @@
       <w:r>
         <w:br/>
       </w:r>
-      <w:hyperlink r:id="rId12" w:history="1">
+      <w:hyperlink r:id="rId14" w:history="1">
         <w:r>
           <w:rPr>
             <w:rStyle w:val="Hyperlink"/>
@@ -923,9 +2218,9 @@
     <w:p>
       <w:r>
         <w:drawing>
-          <wp:inline distT="0" distB="0" distL="0" distR="0" wp14:anchorId="61D78F88" wp14:editId="0CCA1706">
-            <wp:extent cx="3259799" cy="3124200"/>
-            <wp:effectExtent l="0" t="0" r="0" b="0"/>
+          <wp:inline distT="0" distB="0" distL="0" distR="0" wp14:anchorId="61D78F88" wp14:editId="3E0168B2">
+            <wp:extent cx="5003321" cy="4795195"/>
+            <wp:effectExtent l="0" t="0" r="6985" b="5715"/>
             <wp:docPr id="1197168070" name="Afbeelding 1" descr="Afbeelding met gebouw, Net, kooi, overdekt&#10;&#10;Automatisch gegenereerde beschrijving"/>
             <wp:cNvGraphicFramePr>
               <a:graphicFrameLocks xmlns:a="http://schemas.openxmlformats.org/drawingml/2006/main" noChangeAspect="1"/>
@@ -938,7 +2233,7 @@
                     <pic:cNvPicPr/>
                   </pic:nvPicPr>
                   <pic:blipFill>
-                    <a:blip r:embed="rId13"/>
+                    <a:blip r:embed="rId15"/>
                     <a:stretch>
                       <a:fillRect/>
                     </a:stretch>
@@ -946,7 +2241,7 @@
                   <pic:spPr>
                     <a:xfrm>
                       <a:off x="0" y="0"/>
-                      <a:ext cx="3261844" cy="3126160"/>
+                      <a:ext cx="5026040" cy="4816969"/>
                     </a:xfrm>
                     <a:prstGeom prst="rect">
                       <a:avLst/>
@@ -969,23 +2264,28 @@
       <w:pPr>
         <w:pStyle w:val="Kop1"/>
       </w:pPr>
+      <w:bookmarkStart w:id="5" w:name="_Toc158815716"/>
+      <w:bookmarkStart w:id="6" w:name="_Toc158815824"/>
       <w:r>
         <w:lastRenderedPageBreak/>
         <w:t>Parameters om te meten:</w:t>
       </w:r>
+      <w:bookmarkEnd w:id="5"/>
+      <w:bookmarkEnd w:id="6"/>
     </w:p>
     <w:p>
       <w:pPr>
         <w:pStyle w:val="Kop2"/>
       </w:pPr>
+      <w:bookmarkStart w:id="7" w:name="_Toc158815717"/>
+      <w:bookmarkStart w:id="8" w:name="_Toc158815825"/>
       <w:proofErr w:type="spellStart"/>
       <w:r>
         <w:t>Thrust</w:t>
       </w:r>
+      <w:bookmarkEnd w:id="7"/>
+      <w:bookmarkEnd w:id="8"/>
       <w:proofErr w:type="spellEnd"/>
-      <w:r>
-        <w:t xml:space="preserve">: </w:t>
-      </w:r>
     </w:p>
     <w:p>
       <w:r>
@@ -1058,7 +2358,7 @@
           <w:numId w:val="4"/>
         </w:numPr>
       </w:pPr>
-      <w:hyperlink r:id="rId14" w:history="1">
+      <w:hyperlink r:id="rId16" w:history="1">
         <w:r>
           <w:rPr>
             <w:rStyle w:val="Hyperlink"/>
@@ -1069,7 +2369,7 @@
       <w:r>
         <w:t xml:space="preserve"> </w:t>
       </w:r>
-      <w:hyperlink r:id="rId15" w:history="1">
+      <w:hyperlink r:id="rId17" w:history="1">
         <w:r>
           <w:rPr>
             <w:rStyle w:val="Hyperlink"/>
@@ -1089,7 +2389,7 @@
           <w:numId w:val="4"/>
         </w:numPr>
       </w:pPr>
-      <w:hyperlink r:id="rId16" w:history="1">
+      <w:hyperlink r:id="rId18" w:history="1">
         <w:r>
           <w:rPr>
             <w:rStyle w:val="Hyperlink"/>
@@ -1100,7 +2400,7 @@
       <w:r>
         <w:t xml:space="preserve"> </w:t>
       </w:r>
-      <w:hyperlink r:id="rId17" w:history="1">
+      <w:hyperlink r:id="rId19" w:history="1">
         <w:r>
           <w:rPr>
             <w:rStyle w:val="Hyperlink"/>
@@ -1111,7 +2411,7 @@
       <w:r>
         <w:t xml:space="preserve">. </w:t>
       </w:r>
-      <w:hyperlink r:id="rId18" w:history="1">
+      <w:hyperlink r:id="rId20" w:history="1">
         <w:r>
           <w:rPr>
             <w:rStyle w:val="Hyperlink"/>
@@ -1170,7 +2470,7 @@
       <w:r>
         <w:t xml:space="preserve">1000) </w:t>
       </w:r>
-      <w:hyperlink r:id="rId19" w:history="1">
+      <w:hyperlink r:id="rId21" w:history="1">
         <w:r>
           <w:rPr>
             <w:rStyle w:val="Hyperlink"/>
@@ -1186,10 +2486,14 @@
       <w:pPr>
         <w:pStyle w:val="Kop2"/>
       </w:pPr>
+      <w:bookmarkStart w:id="9" w:name="_Toc158815718"/>
+      <w:bookmarkStart w:id="10" w:name="_Toc158815826"/>
       <w:proofErr w:type="spellStart"/>
       <w:r>
         <w:t>Torque</w:t>
       </w:r>
+      <w:bookmarkEnd w:id="9"/>
+      <w:bookmarkEnd w:id="10"/>
       <w:proofErr w:type="spellEnd"/>
     </w:p>
     <w:p>
@@ -1210,7 +2514,7 @@
                     <pic:cNvPicPr/>
                   </pic:nvPicPr>
                   <pic:blipFill rotWithShape="1">
-                    <a:blip r:embed="rId20"/>
+                    <a:blip r:embed="rId22"/>
                     <a:srcRect l="10627" t="8816"/>
                     <a:stretch/>
                   </pic:blipFill>
@@ -1425,7 +2729,7 @@
       <w:r>
         <w:t xml:space="preserve">” - </w:t>
       </w:r>
-      <w:hyperlink r:id="rId21" w:history="1">
+      <w:hyperlink r:id="rId23" w:history="1">
         <w:r>
           <w:rPr>
             <w:rStyle w:val="Hyperlink"/>
@@ -1441,9 +2745,13 @@
       <w:pPr>
         <w:pStyle w:val="Kop2"/>
       </w:pPr>
+      <w:bookmarkStart w:id="11" w:name="_Toc158815719"/>
+      <w:bookmarkStart w:id="12" w:name="_Toc158815827"/>
       <w:r>
         <w:t>Trillingen</w:t>
       </w:r>
+      <w:bookmarkEnd w:id="11"/>
+      <w:bookmarkEnd w:id="12"/>
     </w:p>
     <w:p>
       <w:r>
@@ -1489,7 +2797,7 @@
       </w:r>
     </w:p>
     <w:p>
-      <w:hyperlink r:id="rId22" w:history="1">
+      <w:hyperlink r:id="rId24" w:history="1">
         <w:r>
           <w:rPr>
             <w:rStyle w:val="Hyperlink"/>
@@ -1500,7 +2808,7 @@
       <w:r>
         <w:t xml:space="preserve"> + uitleg </w:t>
       </w:r>
-      <w:hyperlink r:id="rId23" w:history="1">
+      <w:hyperlink r:id="rId25" w:history="1">
         <w:r>
           <w:rPr>
             <w:rStyle w:val="Hyperlink"/>
@@ -1544,7 +2852,7 @@
       <w:r>
         <w:br/>
       </w:r>
-      <w:hyperlink r:id="rId24" w:history="1">
+      <w:hyperlink r:id="rId26" w:history="1">
         <w:r>
           <w:rPr>
             <w:rStyle w:val="Hyperlink"/>
@@ -1558,7 +2866,7 @@
       <w:r>
         <w:br/>
       </w:r>
-      <w:hyperlink r:id="rId25" w:history="1">
+      <w:hyperlink r:id="rId27" w:history="1">
         <w:r>
           <w:rPr>
             <w:rStyle w:val="Hyperlink"/>
@@ -1586,7 +2894,7 @@
                     <pic:cNvPicPr/>
                   </pic:nvPicPr>
                   <pic:blipFill>
-                    <a:blip r:embed="rId26"/>
+                    <a:blip r:embed="rId28"/>
                     <a:stretch>
                       <a:fillRect/>
                     </a:stretch>
@@ -1611,9 +2919,13 @@
       <w:pPr>
         <w:pStyle w:val="Kop2"/>
       </w:pPr>
+      <w:bookmarkStart w:id="13" w:name="_Toc158815720"/>
+      <w:bookmarkStart w:id="14" w:name="_Toc158815828"/>
       <w:r>
         <w:t>Temperatuur</w:t>
       </w:r>
+      <w:bookmarkEnd w:id="13"/>
+      <w:bookmarkEnd w:id="14"/>
     </w:p>
     <w:p>
       <w:r>
@@ -1653,7 +2965,7 @@
       </w:r>
     </w:p>
     <w:p>
-      <w:hyperlink r:id="rId27" w:history="1">
+      <w:hyperlink r:id="rId29" w:history="1">
         <w:r>
           <w:rPr>
             <w:rStyle w:val="Hyperlink"/>
@@ -1696,7 +3008,7 @@
                     <pic:cNvPicPr/>
                   </pic:nvPicPr>
                   <pic:blipFill>
-                    <a:blip r:embed="rId28"/>
+                    <a:blip r:embed="rId30"/>
                     <a:stretch>
                       <a:fillRect/>
                     </a:stretch>
@@ -1721,8 +3033,20 @@
       <w:pPr>
         <w:pStyle w:val="Kop2"/>
       </w:pPr>
-      <w:r>
-        <w:t>Spanning:</w:t>
+      <w:bookmarkStart w:id="15" w:name="_Toc158815721"/>
+      <w:bookmarkStart w:id="16" w:name="_Toc158815829"/>
+      <w:r>
+        <w:t>Spanning</w:t>
+      </w:r>
+      <w:bookmarkEnd w:id="15"/>
+      <w:bookmarkEnd w:id="16"/>
+    </w:p>
+    <w:p>
+      <w:pPr>
+        <w:pStyle w:val="Kop3"/>
+      </w:pPr>
+      <w:r>
+        <w:t>Oplossing 1:</w:t>
       </w:r>
     </w:p>
     <w:p>
@@ -1777,7 +3101,7 @@
       </w:r>
     </w:p>
     <w:p>
-      <w:hyperlink r:id="rId29" w:history="1">
+      <w:hyperlink r:id="rId31" w:history="1">
         <w:r>
           <w:rPr>
             <w:rStyle w:val="Hyperlink"/>
@@ -1789,13 +3113,70 @@
         <w:t xml:space="preserve"> </w:t>
       </w:r>
     </w:p>
+    <w:p/>
+    <w:p>
+      <w:pPr>
+        <w:pStyle w:val="Kop3"/>
+      </w:pPr>
+      <w:r>
+        <w:t xml:space="preserve">Oplossing </w:t>
+      </w:r>
+      <w:r>
+        <w:t>2</w:t>
+      </w:r>
+      <w:r>
+        <w:t>:</w:t>
+      </w:r>
+    </w:p>
+    <w:p>
+      <w:hyperlink r:id="rId32" w:history="1">
+        <w:r>
+          <w:rPr>
+            <w:rStyle w:val="Hyperlink"/>
+          </w:rPr>
+          <w:t>https://benl.rs-online.com/web/p/power-motor-robotics-development-tools/2493938</w:t>
+        </w:r>
+      </w:hyperlink>
+      <w:r>
+        <w:t xml:space="preserve"> </w:t>
+      </w:r>
+    </w:p>
+    <w:p>
+      <w:hyperlink r:id="rId33" w:history="1">
+        <w:r>
+          <w:rPr>
+            <w:rStyle w:val="Hyperlink"/>
+          </w:rPr>
+          <w:t>https://www.digikey.be/nl/products/detail/mikroelektronika/MIKROE-2735/7707758</w:t>
+        </w:r>
+      </w:hyperlink>
+      <w:r>
+        <w:t xml:space="preserve"> </w:t>
+      </w:r>
+      <w:hyperlink r:id="rId34" w:history="1">
+        <w:r>
+          <w:rPr>
+            <w:rStyle w:val="Hyperlink"/>
+          </w:rPr>
+          <w:t>https://download.mikroe.com/documents/datasheets/pac1934_data_sheet.pdf</w:t>
+        </w:r>
+      </w:hyperlink>
+      <w:r>
+        <w:t xml:space="preserve"> </w:t>
+      </w:r>
+    </w:p>
     <w:p>
       <w:pPr>
         <w:pStyle w:val="Kop2"/>
       </w:pPr>
-      <w:r>
-        <w:t>Stroom:</w:t>
-      </w:r>
+      <w:bookmarkStart w:id="17" w:name="_Toc158815722"/>
+      <w:bookmarkStart w:id="18" w:name="_Toc158815830"/>
+      <w:r>
+        <w:lastRenderedPageBreak/>
+        <w:t>Stroom</w:t>
+      </w:r>
+      <w:bookmarkEnd w:id="17"/>
+      <w:bookmarkEnd w:id="18"/>
     </w:p>
     <w:p>
       <w:r>
@@ -1803,14 +3184,7 @@
       </w:r>
       <w:r>
         <w:br/>
-      </w:r>
-      <w:proofErr w:type="gramStart"/>
-      <w:r>
-        <w:t>ESC stroom</w:t>
-      </w:r>
-      <w:proofErr w:type="gramEnd"/>
-      <w:r>
-        <w:t xml:space="preserve">: 40A </w:t>
+        <w:t xml:space="preserve">ESC stroom: 40A </w:t>
       </w:r>
       <w:proofErr w:type="spellStart"/>
       <w:r>
@@ -1822,6 +3196,21 @@
       </w:r>
     </w:p>
     <w:p>
+      <w:pPr>
+        <w:pStyle w:val="Kop3"/>
+      </w:pPr>
+      <w:bookmarkStart w:id="19" w:name="_Toc158815723"/>
+      <w:bookmarkStart w:id="20" w:name="_Toc158815831"/>
+      <w:r>
+        <w:t>Oplossing 1:</w:t>
+      </w:r>
+      <w:bookmarkEnd w:id="19"/>
+      <w:bookmarkEnd w:id="20"/>
+      <w:r>
+        <w:t xml:space="preserve"> </w:t>
+      </w:r>
+    </w:p>
+    <w:p>
       <w:r>
         <w:t xml:space="preserve">Shunt </w:t>
       </w:r>
@@ -1838,11 +3227,37 @@
       </w:r>
     </w:p>
     <w:p>
-      <w:r>
-        <w:lastRenderedPageBreak/>
+      <w:hyperlink r:id="rId35" w:history="1">
+        <w:r>
+          <w:rPr>
+            <w:rStyle w:val="Hyperlink"/>
+          </w:rPr>
+          <w:t>https://www.digikey.nl/nl/products/detail/resi/PCBS8518A050P1SC00/21413622</w:t>
+        </w:r>
+      </w:hyperlink>
+      <w:r>
+        <w:t xml:space="preserve"> </w:t>
+      </w:r>
+      <w:r>
+        <w:br/>
+      </w:r>
+      <w:hyperlink r:id="rId36" w:history="1">
+        <w:r>
+          <w:rPr>
+            <w:rStyle w:val="Hyperlink"/>
+          </w:rPr>
+          <w:t>https://s.resistor.today/shop/products/epdf/PCBS8518A050P1SC00%20A1.pdf</w:t>
+        </w:r>
+      </w:hyperlink>
+      <w:r>
+        <w:t xml:space="preserve"> </w:t>
+      </w:r>
+    </w:p>
+    <w:p>
+      <w:r>
         <w:t xml:space="preserve">Uitleg: </w:t>
       </w:r>
-      <w:hyperlink r:id="rId30" w:history="1">
+      <w:hyperlink r:id="rId37" w:history="1">
         <w:r>
           <w:rPr>
             <w:rStyle w:val="Hyperlink"/>
@@ -1870,7 +3285,7 @@
                     <pic:cNvPicPr/>
                   </pic:nvPicPr>
                   <pic:blipFill>
-                    <a:blip r:embed="rId31"/>
+                    <a:blip r:embed="rId38"/>
                     <a:stretch>
                       <a:fillRect/>
                     </a:stretch>
@@ -1909,7 +3324,7 @@
                     <pic:cNvPicPr/>
                   </pic:nvPicPr>
                   <pic:blipFill rotWithShape="1">
-                    <a:blip r:embed="rId32"/>
+                    <a:blip r:embed="rId39"/>
                     <a:srcRect r="4174" b="13928"/>
                     <a:stretch/>
                   </pic:blipFill>
@@ -1938,6 +3353,95 @@
       </w:r>
     </w:p>
     <w:p>
+      <w:pPr>
+        <w:pStyle w:val="Kop3"/>
+      </w:pPr>
+      <w:bookmarkStart w:id="21" w:name="_Toc158815724"/>
+      <w:bookmarkStart w:id="22" w:name="_Toc158815832"/>
+      <w:r>
+        <w:t>Oplossing 2:</w:t>
+      </w:r>
+      <w:bookmarkEnd w:id="21"/>
+      <w:bookmarkEnd w:id="22"/>
+    </w:p>
+    <w:p>
+      <w:r>
+        <w:t xml:space="preserve">Hall effect </w:t>
+      </w:r>
+      <w:proofErr w:type="spellStart"/>
+      <w:r>
+        <w:t>current</w:t>
+      </w:r>
+      <w:proofErr w:type="spellEnd"/>
+      <w:r>
+        <w:t xml:space="preserve"> sensor =&gt; </w:t>
+      </w:r>
+      <w:r>
+        <w:t>ACS770</w:t>
+      </w:r>
+    </w:p>
+    <w:p>
+      <w:hyperlink r:id="rId40" w:history="1">
+        <w:r>
+          <w:rPr>
+            <w:rStyle w:val="Hyperlink"/>
+          </w:rPr>
+          <w:t>https://www.digikey.be/nl/products/detail/mikroelektronika/MIKROE-4420/13592919?s=N4IgTCBcDaIIIGEDKB2FAGEBdAvkA</w:t>
+        </w:r>
+      </w:hyperlink>
+      <w:r>
+        <w:t xml:space="preserve"> </w:t>
+      </w:r>
+    </w:p>
+    <w:p>
+      <w:hyperlink r:id="rId41" w:history="1">
+        <w:r>
+          <w:rPr>
+            <w:rStyle w:val="Hyperlink"/>
+          </w:rPr>
+          <w:t>https://benl.rs-online.com/web/p/sensor-development-tools/2493392</w:t>
+        </w:r>
+      </w:hyperlink>
+      <w:r>
+        <w:t xml:space="preserve"> </w:t>
+      </w:r>
+    </w:p>
+    <w:p>
+      <w:hyperlink r:id="rId42" w:history="1">
+        <w:r>
+          <w:rPr>
+            <w:rStyle w:val="Hyperlink"/>
+          </w:rPr>
+          <w:t>https://www.mikroe.com/brochure?ref=MIKROE-4420</w:t>
+        </w:r>
+      </w:hyperlink>
+      <w:r>
+        <w:t xml:space="preserve"> </w:t>
+      </w:r>
+    </w:p>
+    <w:p>
+      <w:pPr>
+        <w:pStyle w:val="Kop2"/>
+      </w:pPr>
+      <w:r>
+        <w:lastRenderedPageBreak/>
+        <w:t>Geluid</w:t>
+      </w:r>
+    </w:p>
+    <w:p>
+      <w:hyperlink r:id="rId43" w:history="1">
+        <w:r>
+          <w:rPr>
+            <w:rStyle w:val="Hyperlink"/>
+          </w:rPr>
+          <w:t>https://iopscience.iop.org/article/10.1088/1757-899X/539/1/012034/pdf</w:t>
+        </w:r>
+      </w:hyperlink>
+      <w:r>
+        <w:t xml:space="preserve"> </w:t>
+      </w:r>
+    </w:p>
+    <w:p>
       <w:r>
         <w:br w:type="page"/>
       </w:r>
@@ -1946,9 +3450,16 @@
       <w:pPr>
         <w:pStyle w:val="Kop1"/>
       </w:pPr>
+      <w:bookmarkStart w:id="23" w:name="_Toc158815725"/>
+      <w:bookmarkStart w:id="24" w:name="_Toc158815833"/>
       <w:r>
         <w:lastRenderedPageBreak/>
-        <w:t xml:space="preserve">Website: </w:t>
+        <w:t>Website:</w:t>
+      </w:r>
+      <w:bookmarkEnd w:id="23"/>
+      <w:bookmarkEnd w:id="24"/>
+      <w:r>
+        <w:t xml:space="preserve"> </w:t>
       </w:r>
     </w:p>
     <w:p/>
@@ -1956,12 +3467,16 @@
       <w:pPr>
         <w:pStyle w:val="Kop1"/>
       </w:pPr>
+      <w:bookmarkStart w:id="25" w:name="_Toc158815726"/>
+      <w:bookmarkStart w:id="26" w:name="_Toc158815834"/>
       <w:r>
         <w:t>Testen:</w:t>
       </w:r>
-    </w:p>
-    <w:p>
-      <w:hyperlink r:id="rId33" w:history="1">
+      <w:bookmarkEnd w:id="25"/>
+      <w:bookmarkEnd w:id="26"/>
+    </w:p>
+    <w:p>
+      <w:hyperlink r:id="rId44" w:history="1">
         <w:r>
           <w:rPr>
             <w:rStyle w:val="Hyperlink"/>
@@ -1996,7 +3511,7 @@
                     <pic:cNvPicPr/>
                   </pic:nvPicPr>
                   <pic:blipFill>
-                    <a:blip r:embed="rId34"/>
+                    <a:blip r:embed="rId45"/>
                     <a:stretch>
                       <a:fillRect/>
                     </a:stretch>
@@ -2021,18 +3536,26 @@
       <w:pPr>
         <w:pStyle w:val="Kop1"/>
       </w:pPr>
+      <w:bookmarkStart w:id="27" w:name="_Toc158815727"/>
+      <w:bookmarkStart w:id="28" w:name="_Toc158815835"/>
       <w:r>
         <w:t>Resultaten:</w:t>
       </w:r>
+      <w:bookmarkEnd w:id="27"/>
+      <w:bookmarkEnd w:id="28"/>
     </w:p>
     <w:p/>
     <w:p>
       <w:pPr>
         <w:pStyle w:val="Kop1"/>
       </w:pPr>
+      <w:bookmarkStart w:id="29" w:name="_Toc158815728"/>
+      <w:bookmarkStart w:id="30" w:name="_Toc158815836"/>
       <w:r>
         <w:t>Vragen:</w:t>
       </w:r>
+      <w:bookmarkEnd w:id="29"/>
+      <w:bookmarkEnd w:id="30"/>
     </w:p>
     <w:p>
       <w:r>
@@ -2044,6 +3567,12 @@
       <w:r>
         <w:t>?</w:t>
       </w:r>
+      <w:r>
+        <w:t xml:space="preserve"> </w:t>
+      </w:r>
+      <w:r>
+        <w:t>Nee</w:t>
+      </w:r>
     </w:p>
     <w:p>
       <w:r>
@@ -2077,14 +3606,145 @@
         <w:t>Geluid?</w:t>
       </w:r>
     </w:p>
+    <w:p/>
+    <w:p>
+      <w:pPr>
+        <w:pStyle w:val="Kop1"/>
+      </w:pPr>
+      <w:bookmarkStart w:id="31" w:name="_Toc158815729"/>
+      <w:bookmarkStart w:id="32" w:name="_Toc158815837"/>
+      <w:r>
+        <w:t>Feedback:</w:t>
+      </w:r>
+      <w:bookmarkEnd w:id="31"/>
+      <w:bookmarkEnd w:id="32"/>
+    </w:p>
+    <w:p>
+      <w:r>
+        <w:t>Geluid bekijken.</w:t>
+      </w:r>
+    </w:p>
+    <w:p>
+      <w:r>
+        <w:t>Spanning en stroom minder DIY onderzoeken</w:t>
+      </w:r>
+    </w:p>
+    <w:p>
+      <w:proofErr w:type="spellStart"/>
+      <w:r>
+        <w:t>Thrust</w:t>
+      </w:r>
+      <w:proofErr w:type="spellEnd"/>
+      <w:r>
+        <w:t xml:space="preserve"> dieper op in gaan</w:t>
+      </w:r>
+    </w:p>
     <w:sectPr>
+      <w:footerReference w:type="default" r:id="rId46"/>
       <w:pgSz w:w="11906" w:h="16838"/>
       <w:pgMar w:top="1440" w:right="1440" w:bottom="1440" w:left="1440" w:header="708" w:footer="708" w:gutter="0"/>
+      <w:pgNumType w:start="1"/>
       <w:cols w:space="708"/>
+      <w:titlePg/>
       <w:docGrid w:linePitch="360"/>
     </w:sectPr>
   </w:body>
 </w:document>
+</file>
+
+<file path=word/endnotes.xml><?xml version="1.0" encoding="utf-8"?>
+<w:endnotes xmlns:wpc="http://schemas.microsoft.com/office/word/2010/wordprocessingCanvas" xmlns:cx="http://schemas.microsoft.com/office/drawing/2014/chartex" xmlns:cx1="http://schemas.microsoft.com/office/drawing/2015/9/8/chartex" xmlns:cx2="http://schemas.microsoft.com/office/drawing/2015/10/21/chartex" xmlns:cx3="http://schemas.microsoft.com/office/drawing/2016/5/9/chartex" xmlns:cx4="http://schemas.microsoft.com/office/drawing/2016/5/10/chartex" xmlns:cx5="http://schemas.microsoft.com/office/drawing/2016/5/11/chartex" xmlns:cx6="http://schemas.microsoft.com/office/drawing/2016/5/12/chartex" xmlns:cx7="http://schemas.microsoft.com/office/drawing/2016/5/13/chartex" xmlns:cx8="http://schemas.microsoft.com/office/drawing/2016/5/14/chartex" xmlns:mc="http://schemas.openxmlformats.org/markup-compatibility/2006" xmlns:aink="http://schemas.microsoft.com/office/drawing/2016/ink" xmlns:am3d="http://schemas.microsoft.com/office/drawing/2017/model3d" xmlns:o="urn:schemas-microsoft-com:office:office" xmlns:oel="http://schemas.microsoft.com/office/2019/extlst" xmlns:r="http://schemas.openxmlformats.org/officeDocument/2006/relationships" xmlns:m="http://schemas.openxmlformats.org/officeDocument/2006/math" xmlns:v="urn:schemas-microsoft-com:vml" xmlns:wp14="http://schemas.microsoft.com/office/word/2010/wordprocessingDrawing" xmlns:wp="http://schemas.openxmlformats.org/drawingml/2006/wordprocessingDrawing" xmlns:w10="urn:schemas-microsoft-com:office:word" xmlns:w="http://schemas.openxmlformats.org/wordprocessingml/2006/main" xmlns:w14="http://schemas.microsoft.com/office/word/2010/wordml" xmlns:w15="http://schemas.microsoft.com/office/word/2012/wordml" xmlns:w16cex="http://schemas.microsoft.com/office/word/2018/wordml/cex" xmlns:w16cid="http://schemas.microsoft.com/office/word/2016/wordml/cid" xmlns:w16="http://schemas.microsoft.com/office/word/2018/wordml" xmlns:w16sdtdh="http://schemas.microsoft.com/office/word/2020/wordml/sdtdatahash" xmlns:w16se="http://schemas.microsoft.com/office/word/2015/wordml/symex" xmlns:wpg="http://schemas.microsoft.com/office/word/2010/wordprocessingGroup" xmlns:wpi="http://schemas.microsoft.com/office/word/2010/wordprocessingInk" xmlns:wne="http://schemas.microsoft.com/office/word/2006/wordml" xmlns:wps="http://schemas.microsoft.com/office/word/2010/wordprocessingShape" mc:Ignorable="w14 w15 w16se w16cid w16 w16cex w16sdtdh wp14">
+  <w:endnote w:type="separator" w:id="-1">
+    <w:p>
+      <w:pPr>
+        <w:spacing w:after="0" w:line="240" w:lineRule="auto"/>
+      </w:pPr>
+      <w:r>
+        <w:separator/>
+      </w:r>
+    </w:p>
+  </w:endnote>
+  <w:endnote w:type="continuationSeparator" w:id="0">
+    <w:p>
+      <w:pPr>
+        <w:spacing w:after="0" w:line="240" w:lineRule="auto"/>
+      </w:pPr>
+      <w:r>
+        <w:continuationSeparator/>
+      </w:r>
+    </w:p>
+  </w:endnote>
+</w:endnotes>
+</file>
+
+<file path=word/footer1.xml><?xml version="1.0" encoding="utf-8"?>
+<w:ftr xmlns:wpc="http://schemas.microsoft.com/office/word/2010/wordprocessingCanvas" xmlns:cx="http://schemas.microsoft.com/office/drawing/2014/chartex" xmlns:cx1="http://schemas.microsoft.com/office/drawing/2015/9/8/chartex" xmlns:cx2="http://schemas.microsoft.com/office/drawing/2015/10/21/chartex" xmlns:cx3="http://schemas.microsoft.com/office/drawing/2016/5/9/chartex" xmlns:cx4="http://schemas.microsoft.com/office/drawing/2016/5/10/chartex" xmlns:cx5="http://schemas.microsoft.com/office/drawing/2016/5/11/chartex" xmlns:cx6="http://schemas.microsoft.com/office/drawing/2016/5/12/chartex" xmlns:cx7="http://schemas.microsoft.com/office/drawing/2016/5/13/chartex" xmlns:cx8="http://schemas.microsoft.com/office/drawing/2016/5/14/chartex" xmlns:mc="http://schemas.openxmlformats.org/markup-compatibility/2006" xmlns:aink="http://schemas.microsoft.com/office/drawing/2016/ink" xmlns:am3d="http://schemas.microsoft.com/office/drawing/2017/model3d" xmlns:o="urn:schemas-microsoft-com:office:office" xmlns:oel="http://schemas.microsoft.com/office/2019/extlst" xmlns:r="http://schemas.openxmlformats.org/officeDocument/2006/relationships" xmlns:m="http://schemas.openxmlformats.org/officeDocument/2006/math" xmlns:v="urn:schemas-microsoft-com:vml" xmlns:wp14="http://schemas.microsoft.com/office/word/2010/wordprocessingDrawing" xmlns:wp="http://schemas.openxmlformats.org/drawingml/2006/wordprocessingDrawing" xmlns:w10="urn:schemas-microsoft-com:office:word" xmlns:w="http://schemas.openxmlformats.org/wordprocessingml/2006/main" xmlns:w14="http://schemas.microsoft.com/office/word/2010/wordml" xmlns:w15="http://schemas.microsoft.com/office/word/2012/wordml" xmlns:w16cex="http://schemas.microsoft.com/office/word/2018/wordml/cex" xmlns:w16cid="http://schemas.microsoft.com/office/word/2016/wordml/cid" xmlns:w16="http://schemas.microsoft.com/office/word/2018/wordml" xmlns:w16sdtdh="http://schemas.microsoft.com/office/word/2020/wordml/sdtdatahash" xmlns:w16se="http://schemas.microsoft.com/office/word/2015/wordml/symex" xmlns:wpg="http://schemas.microsoft.com/office/word/2010/wordprocessingGroup" xmlns:wpi="http://schemas.microsoft.com/office/word/2010/wordprocessingInk" xmlns:wne="http://schemas.microsoft.com/office/word/2006/wordml" xmlns:wps="http://schemas.microsoft.com/office/word/2010/wordprocessingShape" mc:Ignorable="w14 w15 w16se w16cid w16 w16cex w16sdtdh wp14">
+  <w:sdt>
+    <w:sdtPr>
+      <w:id w:val="-1462874653"/>
+      <w:docPartObj>
+        <w:docPartGallery w:val="Page Numbers (Bottom of Page)"/>
+        <w:docPartUnique/>
+      </w:docPartObj>
+    </w:sdtPr>
+    <w:sdtContent>
+      <w:p>
+        <w:pPr>
+          <w:pStyle w:val="Voettekst"/>
+          <w:jc w:val="right"/>
+        </w:pPr>
+        <w:r>
+          <w:fldChar w:fldCharType="begin"/>
+        </w:r>
+        <w:r>
+          <w:instrText>PAGE   \* MERGEFORMAT</w:instrText>
+        </w:r>
+        <w:r>
+          <w:fldChar w:fldCharType="separate"/>
+        </w:r>
+        <w:r>
+          <w:rPr>
+            <w:lang w:val="nl-NL"/>
+          </w:rPr>
+          <w:t>2</w:t>
+        </w:r>
+        <w:r>
+          <w:fldChar w:fldCharType="end"/>
+        </w:r>
+      </w:p>
+    </w:sdtContent>
+  </w:sdt>
+  <w:p>
+    <w:pPr>
+      <w:pStyle w:val="Voettekst"/>
+    </w:pPr>
+  </w:p>
+</w:ftr>
+</file>
+
+<file path=word/footnotes.xml><?xml version="1.0" encoding="utf-8"?>
+<w:footnotes xmlns:wpc="http://schemas.microsoft.com/office/word/2010/wordprocessingCanvas" xmlns:cx="http://schemas.microsoft.com/office/drawing/2014/chartex" xmlns:cx1="http://schemas.microsoft.com/office/drawing/2015/9/8/chartex" xmlns:cx2="http://schemas.microsoft.com/office/drawing/2015/10/21/chartex" xmlns:cx3="http://schemas.microsoft.com/office/drawing/2016/5/9/chartex" xmlns:cx4="http://schemas.microsoft.com/office/drawing/2016/5/10/chartex" xmlns:cx5="http://schemas.microsoft.com/office/drawing/2016/5/11/chartex" xmlns:cx6="http://schemas.microsoft.com/office/drawing/2016/5/12/chartex" xmlns:cx7="http://schemas.microsoft.com/office/drawing/2016/5/13/chartex" xmlns:cx8="http://schemas.microsoft.com/office/drawing/2016/5/14/chartex" xmlns:mc="http://schemas.openxmlformats.org/markup-compatibility/2006" xmlns:aink="http://schemas.microsoft.com/office/drawing/2016/ink" xmlns:am3d="http://schemas.microsoft.com/office/drawing/2017/model3d" xmlns:o="urn:schemas-microsoft-com:office:office" xmlns:oel="http://schemas.microsoft.com/office/2019/extlst" xmlns:r="http://schemas.openxmlformats.org/officeDocument/2006/relationships" xmlns:m="http://schemas.openxmlformats.org/officeDocument/2006/math" xmlns:v="urn:schemas-microsoft-com:vml" xmlns:wp14="http://schemas.microsoft.com/office/word/2010/wordprocessingDrawing" xmlns:wp="http://schemas.openxmlformats.org/drawingml/2006/wordprocessingDrawing" xmlns:w10="urn:schemas-microsoft-com:office:word" xmlns:w="http://schemas.openxmlformats.org/wordprocessingml/2006/main" xmlns:w14="http://schemas.microsoft.com/office/word/2010/wordml" xmlns:w15="http://schemas.microsoft.com/office/word/2012/wordml" xmlns:w16cex="http://schemas.microsoft.com/office/word/2018/wordml/cex" xmlns:w16cid="http://schemas.microsoft.com/office/word/2016/wordml/cid" xmlns:w16="http://schemas.microsoft.com/office/word/2018/wordml" xmlns:w16sdtdh="http://schemas.microsoft.com/office/word/2020/wordml/sdtdatahash" xmlns:w16se="http://schemas.microsoft.com/office/word/2015/wordml/symex" xmlns:wpg="http://schemas.microsoft.com/office/word/2010/wordprocessingGroup" xmlns:wpi="http://schemas.microsoft.com/office/word/2010/wordprocessingInk" xmlns:wne="http://schemas.microsoft.com/office/word/2006/wordml" xmlns:wps="http://schemas.microsoft.com/office/word/2010/wordprocessingShape" mc:Ignorable="w14 w15 w16se w16cid w16 w16cex w16sdtdh wp14">
+  <w:footnote w:type="separator" w:id="-1">
+    <w:p>
+      <w:pPr>
+        <w:spacing w:after="0" w:line="240" w:lineRule="auto"/>
+      </w:pPr>
+      <w:r>
+        <w:separator/>
+      </w:r>
+    </w:p>
+  </w:footnote>
+  <w:footnote w:type="continuationSeparator" w:id="0">
+    <w:p>
+      <w:pPr>
+        <w:spacing w:after="0" w:line="240" w:lineRule="auto"/>
+      </w:pPr>
+      <w:r>
+        <w:continuationSeparator/>
+      </w:r>
+    </w:p>
+  </w:footnote>
+</w:footnotes>
 </file>
 
 <file path=word/numbering.xml><?xml version="1.0" encoding="utf-8"?>
@@ -3009,7 +4669,6 @@
     <w:next w:val="Standaard"/>
     <w:link w:val="Kop3Char"/>
     <w:uiPriority w:val="9"/>
-    <w:semiHidden/>
     <w:unhideWhenUsed/>
     <w:qFormat/>
     <w:rsid w:val="00780FC8"/>
@@ -3217,7 +4876,6 @@
     <w:basedOn w:val="Standaardalinea-lettertype"/>
     <w:link w:val="Kop3"/>
     <w:uiPriority w:val="9"/>
-    <w:semiHidden/>
     <w:rsid w:val="00780FC8"/>
     <w:rPr>
       <w:rFonts w:eastAsiaTheme="majorEastAsia" w:cstheme="majorBidi"/>
@@ -3537,6 +5195,114 @@
       <w:u w:val="single"/>
     </w:rPr>
   </w:style>
+  <w:style w:type="paragraph" w:styleId="Kopvaninhoudsopgave">
+    <w:name w:val="TOC Heading"/>
+    <w:basedOn w:val="Kop1"/>
+    <w:next w:val="Standaard"/>
+    <w:uiPriority w:val="39"/>
+    <w:unhideWhenUsed/>
+    <w:qFormat/>
+    <w:rsid w:val="00007AB2"/>
+    <w:pPr>
+      <w:spacing w:before="240" w:after="0"/>
+      <w:outlineLvl w:val="9"/>
+    </w:pPr>
+    <w:rPr>
+      <w:kern w:val="0"/>
+      <w:sz w:val="32"/>
+      <w:szCs w:val="32"/>
+      <w:lang w:eastAsia="nl-BE"/>
+      <w14:ligatures w14:val="none"/>
+    </w:rPr>
+  </w:style>
+  <w:style w:type="paragraph" w:styleId="Inhopg1">
+    <w:name w:val="toc 1"/>
+    <w:basedOn w:val="Standaard"/>
+    <w:next w:val="Standaard"/>
+    <w:autoRedefine/>
+    <w:uiPriority w:val="39"/>
+    <w:unhideWhenUsed/>
+    <w:rsid w:val="00007AB2"/>
+    <w:pPr>
+      <w:spacing w:after="100"/>
+    </w:pPr>
+  </w:style>
+  <w:style w:type="paragraph" w:styleId="Inhopg2">
+    <w:name w:val="toc 2"/>
+    <w:basedOn w:val="Standaard"/>
+    <w:next w:val="Standaard"/>
+    <w:autoRedefine/>
+    <w:uiPriority w:val="39"/>
+    <w:unhideWhenUsed/>
+    <w:rsid w:val="00007AB2"/>
+    <w:pPr>
+      <w:spacing w:after="100"/>
+      <w:ind w:left="220"/>
+    </w:pPr>
+  </w:style>
+  <w:style w:type="paragraph" w:styleId="Inhopg3">
+    <w:name w:val="toc 3"/>
+    <w:basedOn w:val="Standaard"/>
+    <w:next w:val="Standaard"/>
+    <w:autoRedefine/>
+    <w:uiPriority w:val="39"/>
+    <w:unhideWhenUsed/>
+    <w:rsid w:val="00007AB2"/>
+    <w:pPr>
+      <w:spacing w:after="100"/>
+      <w:ind w:left="440"/>
+    </w:pPr>
+  </w:style>
+  <w:style w:type="paragraph" w:styleId="Koptekst">
+    <w:name w:val="header"/>
+    <w:basedOn w:val="Standaard"/>
+    <w:link w:val="KoptekstChar"/>
+    <w:uiPriority w:val="99"/>
+    <w:unhideWhenUsed/>
+    <w:rsid w:val="00007AB2"/>
+    <w:pPr>
+      <w:tabs>
+        <w:tab w:val="center" w:pos="4513"/>
+        <w:tab w:val="right" w:pos="9026"/>
+      </w:tabs>
+      <w:spacing w:after="0" w:line="240" w:lineRule="auto"/>
+    </w:pPr>
+  </w:style>
+  <w:style w:type="character" w:customStyle="1" w:styleId="KoptekstChar">
+    <w:name w:val="Koptekst Char"/>
+    <w:basedOn w:val="Standaardalinea-lettertype"/>
+    <w:link w:val="Koptekst"/>
+    <w:uiPriority w:val="99"/>
+    <w:rsid w:val="00007AB2"/>
+    <w:rPr>
+      <w:lang w:val="nl-BE"/>
+    </w:rPr>
+  </w:style>
+  <w:style w:type="paragraph" w:styleId="Voettekst">
+    <w:name w:val="footer"/>
+    <w:basedOn w:val="Standaard"/>
+    <w:link w:val="VoettekstChar"/>
+    <w:uiPriority w:val="99"/>
+    <w:unhideWhenUsed/>
+    <w:rsid w:val="00007AB2"/>
+    <w:pPr>
+      <w:tabs>
+        <w:tab w:val="center" w:pos="4513"/>
+        <w:tab w:val="right" w:pos="9026"/>
+      </w:tabs>
+      <w:spacing w:after="0" w:line="240" w:lineRule="auto"/>
+    </w:pPr>
+  </w:style>
+  <w:style w:type="character" w:customStyle="1" w:styleId="VoettekstChar">
+    <w:name w:val="Voettekst Char"/>
+    <w:basedOn w:val="Standaardalinea-lettertype"/>
+    <w:link w:val="Voettekst"/>
+    <w:uiPriority w:val="99"/>
+    <w:rsid w:val="00007AB2"/>
+    <w:rPr>
+      <w:lang w:val="nl-BE"/>
+    </w:rPr>
+  </w:style>
 </w:styles>
 </file>
 

</xml_diff>

<commit_message>
Aanpassing planning  + spanning & stroom
</commit_message>
<xml_diff>
--- a/Uitwerking.docx
+++ b/Uitwerking.docx
@@ -24,7 +24,13 @@
     <w:sdt>
       <w:sdtPr>
         <w:rPr>
-          <w:lang w:val="nl-NL"/>
+          <w:rFonts w:asciiTheme="minorHAnsi" w:eastAsiaTheme="minorHAnsi" w:hAnsiTheme="minorHAnsi" w:cstheme="minorBidi"/>
+          <w:color w:val="auto"/>
+          <w:kern w:val="2"/>
+          <w:sz w:val="22"/>
+          <w:szCs w:val="22"/>
+          <w:lang w:val="nl-NL" w:eastAsia="en-US"/>
+          <w14:ligatures w14:val="standardContextual"/>
         </w:rPr>
         <w:id w:val="-694387746"/>
         <w:docPartObj>
@@ -34,15 +40,8 @@
       </w:sdtPr>
       <w:sdtEndPr>
         <w:rPr>
-          <w:rFonts w:asciiTheme="minorHAnsi" w:eastAsiaTheme="minorHAnsi" w:hAnsiTheme="minorHAnsi" w:cstheme="minorBidi"/>
           <w:b/>
           <w:bCs/>
-          <w:color w:val="auto"/>
-          <w:kern w:val="2"/>
-          <w:sz w:val="22"/>
-          <w:szCs w:val="22"/>
-          <w:lang w:eastAsia="en-US"/>
-          <w14:ligatures w14:val="standardContextual"/>
         </w:rPr>
       </w:sdtEndPr>
       <w:sdtContent>
@@ -1446,8 +1445,87 @@
             <w:szCs w:val="22"/>
             <w:bdr w:val="none" w:sz="0" w:space="0" w:color="auto" w:frame="1"/>
           </w:rPr>
-          <w:t>https://www.hobbywingdirect.com/produc</w:t>
-        </w:r>
+          <w:t>https://www.hobbywingdirect.com/products/xrotor-pro-40a-esc?variant=1306506956</w:t>
+        </w:r>
+      </w:hyperlink>
+    </w:p>
+    <w:p>
+      <w:pPr>
+        <w:pStyle w:val="xmsonormal"/>
+        <w:shd w:val="clear" w:color="auto" w:fill="FFFFFF"/>
+        <w:spacing w:before="0" w:beforeAutospacing="0" w:after="0" w:afterAutospacing="0"/>
+        <w:rPr>
+          <w:rFonts w:ascii="Calibri" w:hAnsi="Calibri" w:cs="Calibri"/>
+          <w:color w:val="000000"/>
+          <w:sz w:val="22"/>
+          <w:szCs w:val="22"/>
+        </w:rPr>
+      </w:pPr>
+      <w:r>
+        <w:rPr>
+          <w:rFonts w:ascii="Calibri" w:hAnsi="Calibri" w:cs="Calibri"/>
+          <w:color w:val="000000"/>
+          <w:sz w:val="22"/>
+          <w:szCs w:val="22"/>
+        </w:rPr>
+        <w:t> </w:t>
+      </w:r>
+    </w:p>
+    <w:p>
+      <w:pPr>
+        <w:pStyle w:val="xmsonormal"/>
+        <w:shd w:val="clear" w:color="auto" w:fill="FFFFFF"/>
+        <w:spacing w:before="0" w:beforeAutospacing="0" w:after="0" w:afterAutospacing="0"/>
+        <w:rPr>
+          <w:rFonts w:ascii="Calibri" w:hAnsi="Calibri" w:cs="Calibri"/>
+          <w:color w:val="000000"/>
+          <w:sz w:val="22"/>
+          <w:szCs w:val="22"/>
+        </w:rPr>
+      </w:pPr>
+      <w:r>
+        <w:rPr>
+          <w:rFonts w:ascii="Calibri" w:hAnsi="Calibri" w:cs="Calibri"/>
+          <w:color w:val="000000"/>
+          <w:sz w:val="22"/>
+          <w:szCs w:val="22"/>
+        </w:rPr>
+        <w:t xml:space="preserve">T-motor </w:t>
+      </w:r>
+      <w:proofErr w:type="spellStart"/>
+      <w:r>
+        <w:rPr>
+          <w:rFonts w:ascii="Calibri" w:hAnsi="Calibri" w:cs="Calibri"/>
+          <w:color w:val="000000"/>
+          <w:sz w:val="22"/>
+          <w:szCs w:val="22"/>
+        </w:rPr>
+        <w:t>props</w:t>
+      </w:r>
+      <w:proofErr w:type="spellEnd"/>
+      <w:r>
+        <w:rPr>
+          <w:rFonts w:ascii="Calibri" w:hAnsi="Calibri" w:cs="Calibri"/>
+          <w:color w:val="000000"/>
+          <w:sz w:val="22"/>
+          <w:szCs w:val="22"/>
+        </w:rPr>
+        <w:t xml:space="preserve"> (4x):</w:t>
+      </w:r>
+    </w:p>
+    <w:p>
+      <w:pPr>
+        <w:pStyle w:val="xmsonormal"/>
+        <w:shd w:val="clear" w:color="auto" w:fill="FFFFFF"/>
+        <w:spacing w:before="0" w:beforeAutospacing="0" w:after="0" w:afterAutospacing="0"/>
+        <w:rPr>
+          <w:rFonts w:ascii="Calibri" w:hAnsi="Calibri" w:cs="Calibri"/>
+          <w:color w:val="000000"/>
+          <w:sz w:val="22"/>
+          <w:szCs w:val="22"/>
+        </w:rPr>
+      </w:pPr>
+      <w:hyperlink r:id="rId10" w:tgtFrame="_blank" w:tooltip="Originele URL: https://store.tmotor.com/product/folding-carbon-fiber-16_2x5_3-prop.html. Klik of tik als u deze koppeling vertrouwt." w:history="1">
         <w:r>
           <w:rPr>
             <w:rStyle w:val="Hyperlink"/>
@@ -1457,7 +1535,7 @@
             <w:szCs w:val="22"/>
             <w:bdr w:val="none" w:sz="0" w:space="0" w:color="auto" w:frame="1"/>
           </w:rPr>
-          <w:t>t</w:t>
+          <w:t>https://store.tmotor.com/product/foldin</w:t>
         </w:r>
         <w:r>
           <w:rPr>
@@ -1468,87 +1546,8 @@
             <w:szCs w:val="22"/>
             <w:bdr w:val="none" w:sz="0" w:space="0" w:color="auto" w:frame="1"/>
           </w:rPr>
-          <w:t>s/xrotor-pro-40a-esc?variant=1306506956</w:t>
-        </w:r>
-      </w:hyperlink>
-    </w:p>
-    <w:p>
-      <w:pPr>
-        <w:pStyle w:val="xmsonormal"/>
-        <w:shd w:val="clear" w:color="auto" w:fill="FFFFFF"/>
-        <w:spacing w:before="0" w:beforeAutospacing="0" w:after="0" w:afterAutospacing="0"/>
-        <w:rPr>
-          <w:rFonts w:ascii="Calibri" w:hAnsi="Calibri" w:cs="Calibri"/>
-          <w:color w:val="000000"/>
-          <w:sz w:val="22"/>
-          <w:szCs w:val="22"/>
-        </w:rPr>
-      </w:pPr>
-      <w:r>
-        <w:rPr>
-          <w:rFonts w:ascii="Calibri" w:hAnsi="Calibri" w:cs="Calibri"/>
-          <w:color w:val="000000"/>
-          <w:sz w:val="22"/>
-          <w:szCs w:val="22"/>
-        </w:rPr>
-        <w:t> </w:t>
-      </w:r>
-    </w:p>
-    <w:p>
-      <w:pPr>
-        <w:pStyle w:val="xmsonormal"/>
-        <w:shd w:val="clear" w:color="auto" w:fill="FFFFFF"/>
-        <w:spacing w:before="0" w:beforeAutospacing="0" w:after="0" w:afterAutospacing="0"/>
-        <w:rPr>
-          <w:rFonts w:ascii="Calibri" w:hAnsi="Calibri" w:cs="Calibri"/>
-          <w:color w:val="000000"/>
-          <w:sz w:val="22"/>
-          <w:szCs w:val="22"/>
-        </w:rPr>
-      </w:pPr>
-      <w:r>
-        <w:rPr>
-          <w:rFonts w:ascii="Calibri" w:hAnsi="Calibri" w:cs="Calibri"/>
-          <w:color w:val="000000"/>
-          <w:sz w:val="22"/>
-          <w:szCs w:val="22"/>
-        </w:rPr>
-        <w:t xml:space="preserve">T-motor </w:t>
-      </w:r>
-      <w:proofErr w:type="spellStart"/>
-      <w:r>
-        <w:rPr>
-          <w:rFonts w:ascii="Calibri" w:hAnsi="Calibri" w:cs="Calibri"/>
-          <w:color w:val="000000"/>
-          <w:sz w:val="22"/>
-          <w:szCs w:val="22"/>
-        </w:rPr>
-        <w:t>props</w:t>
-      </w:r>
-      <w:proofErr w:type="spellEnd"/>
-      <w:r>
-        <w:rPr>
-          <w:rFonts w:ascii="Calibri" w:hAnsi="Calibri" w:cs="Calibri"/>
-          <w:color w:val="000000"/>
-          <w:sz w:val="22"/>
-          <w:szCs w:val="22"/>
-        </w:rPr>
-        <w:t xml:space="preserve"> (4x):</w:t>
-      </w:r>
-    </w:p>
-    <w:p>
-      <w:pPr>
-        <w:pStyle w:val="xmsonormal"/>
-        <w:shd w:val="clear" w:color="auto" w:fill="FFFFFF"/>
-        <w:spacing w:before="0" w:beforeAutospacing="0" w:after="0" w:afterAutospacing="0"/>
-        <w:rPr>
-          <w:rFonts w:ascii="Calibri" w:hAnsi="Calibri" w:cs="Calibri"/>
-          <w:color w:val="000000"/>
-          <w:sz w:val="22"/>
-          <w:szCs w:val="22"/>
-        </w:rPr>
-      </w:pPr>
-      <w:hyperlink r:id="rId10" w:tgtFrame="_blank" w:tooltip="Originele URL: https://store.tmotor.com/product/folding-carbon-fiber-16_2x5_3-prop.html. Klik of tik als u deze koppeling vertrouwt." w:history="1">
+          <w:t>g</w:t>
+        </w:r>
         <w:r>
           <w:rPr>
             <w:rStyle w:val="Hyperlink"/>
@@ -1558,29 +1557,7 @@
             <w:szCs w:val="22"/>
             <w:bdr w:val="none" w:sz="0" w:space="0" w:color="auto" w:frame="1"/>
           </w:rPr>
-          <w:t>https://store.tmotor.com/product/folding-carbon-</w:t>
-        </w:r>
-        <w:r>
-          <w:rPr>
-            <w:rStyle w:val="Hyperlink"/>
-            <w:rFonts w:ascii="Calibri" w:eastAsiaTheme="majorEastAsia" w:hAnsi="Calibri" w:cs="Calibri"/>
-            <w:color w:val="0563C1"/>
-            <w:sz w:val="22"/>
-            <w:szCs w:val="22"/>
-            <w:bdr w:val="none" w:sz="0" w:space="0" w:color="auto" w:frame="1"/>
-          </w:rPr>
-          <w:t>f</w:t>
-        </w:r>
-        <w:r>
-          <w:rPr>
-            <w:rStyle w:val="Hyperlink"/>
-            <w:rFonts w:ascii="Calibri" w:eastAsiaTheme="majorEastAsia" w:hAnsi="Calibri" w:cs="Calibri"/>
-            <w:color w:val="0563C1"/>
-            <w:sz w:val="22"/>
-            <w:szCs w:val="22"/>
-            <w:bdr w:val="none" w:sz="0" w:space="0" w:color="auto" w:frame="1"/>
-          </w:rPr>
-          <w:t>iber-16_2x5_3-prop.html</w:t>
+          <w:t>-carbon-fiber-16_2x5_3-prop.html</w:t>
         </w:r>
       </w:hyperlink>
     </w:p>
@@ -2173,7 +2150,13 @@
     </w:p>
     <w:p>
       <w:r>
-        <w:t xml:space="preserve">12x ISB profiel voor kubus </w:t>
+        <w:t>12x ISB profiel</w:t>
+      </w:r>
+      <w:r>
+        <w:t>en</w:t>
+      </w:r>
+      <w:r>
+        <w:t xml:space="preserve"> voor kubus </w:t>
       </w:r>
       <w:r>
         <w:br/>
@@ -2198,7 +2181,10 @@
     </w:p>
     <w:p>
       <w:r>
-        <w:t>Kippengaas:</w:t>
+        <w:t>Afdekking</w:t>
+      </w:r>
+      <w:r>
+        <w:t>:</w:t>
       </w:r>
       <w:r>
         <w:br/>
@@ -2208,7 +2194,7 @@
           <w:rPr>
             <w:rStyle w:val="Hyperlink"/>
           </w:rPr>
-          <w:t>https://www.hubo.be/nl/p/giardino-kippengaas-zeskant-10m-x-50cm-25mm-verzinkt/175555/</w:t>
+          <w:t>https://www.hubo.be/nl/p/giardino-vogelgaas-1m-x-101cm-8-3mm-verzinkt/175654/</w:t>
         </w:r>
       </w:hyperlink>
       <w:r>
@@ -2217,6 +2203,9 @@
     </w:p>
     <w:p>
       <w:r>
+        <w:rPr>
+          <w:noProof/>
+        </w:rPr>
         <w:drawing>
           <wp:inline distT="0" distB="0" distL="0" distR="0" wp14:anchorId="61D78F88" wp14:editId="3E0168B2">
             <wp:extent cx="5003321" cy="4795195"/>
@@ -2455,17 +2444,7 @@
           <w:szCs w:val="21"/>
           <w:shd w:val="clear" w:color="auto" w:fill="FFFFFF"/>
         </w:rPr>
-        <w:t>~</w:t>
-      </w:r>
-      <w:r>
-        <w:rPr>
-          <w:rFonts w:ascii="Arial" w:hAnsi="Arial" w:cs="Arial"/>
-          <w:color w:val="4D5156"/>
-          <w:sz w:val="21"/>
-          <w:szCs w:val="21"/>
-          <w:shd w:val="clear" w:color="auto" w:fill="FFFFFF"/>
-        </w:rPr>
-        <w:t xml:space="preserve"> €</w:t>
+        <w:t>~ €</w:t>
       </w:r>
       <w:r>
         <w:t xml:space="preserve">1000) </w:t>
@@ -2498,6 +2477,9 @@
     </w:p>
     <w:p>
       <w:r>
+        <w:rPr>
+          <w:noProof/>
+        </w:rPr>
         <w:drawing>
           <wp:inline distT="0" distB="0" distL="0" distR="0" wp14:anchorId="7E58DB3E" wp14:editId="04325878">
             <wp:extent cx="3124200" cy="3152775"/>
@@ -2742,6 +2724,133 @@
       </w:r>
     </w:p>
     <w:p>
+      <w:r>
+        <w:t>Nuttige info:</w:t>
+      </w:r>
+    </w:p>
+    <w:p>
+      <w:hyperlink r:id="rId24" w:history="1">
+        <w:r>
+          <w:rPr>
+            <w:rStyle w:val="Hyperlink"/>
+          </w:rPr>
+          <w:t>https://database.tytorobotics.com/tests/zx6/hypertrain-blaster-2207-2450kv-with-p</w:t>
+        </w:r>
+        <w:r>
+          <w:rPr>
+            <w:rStyle w:val="Hyperlink"/>
+          </w:rPr>
+          <w:t>l</w:t>
+        </w:r>
+        <w:r>
+          <w:rPr>
+            <w:rStyle w:val="Hyperlink"/>
+          </w:rPr>
+          <w:t>astic-6045</w:t>
+        </w:r>
+      </w:hyperlink>
+      <w:r>
+        <w:t xml:space="preserve"> </w:t>
+      </w:r>
+      <w:r>
+        <w:br/>
+      </w:r>
+      <w:hyperlink r:id="rId25" w:history="1">
+        <w:r>
+          <w:rPr>
+            <w:rStyle w:val="Hyperlink"/>
+          </w:rPr>
+          <w:t>https://www.tytorobotics.com/products/series-1580-test-stand-bundle</w:t>
+        </w:r>
+      </w:hyperlink>
+      <w:r>
+        <w:t xml:space="preserve"> </w:t>
+      </w:r>
+      <w:r>
+        <w:br/>
+      </w:r>
+      <w:hyperlink r:id="rId26" w:history="1">
+        <w:r>
+          <w:rPr>
+            <w:rStyle w:val="Hyperlink"/>
+          </w:rPr>
+          <w:t>https://www.tytorobotics.com/blogs/articles/why-and-how-to-measure-torque-for-brushless-motors-on-drones</w:t>
+        </w:r>
+      </w:hyperlink>
+      <w:r>
+        <w:t xml:space="preserve"> </w:t>
+      </w:r>
+    </w:p>
+    <w:p/>
+    <w:p>
+      <w:pPr>
+        <w:pStyle w:val="Kop2"/>
+      </w:pPr>
+      <w:r>
+        <w:t>RPM Sensor</w:t>
+      </w:r>
+    </w:p>
+    <w:p>
+      <w:hyperlink r:id="rId27" w:history="1">
+        <w:r>
+          <w:rPr>
+            <w:rStyle w:val="Hyperlink"/>
+          </w:rPr>
+          <w:t>https://www.tytorobotics.com/blogs/articles/how-to-measure-motor-speed-with-our-rpm-probe</w:t>
+        </w:r>
+      </w:hyperlink>
+      <w:r>
+        <w:t xml:space="preserve"> </w:t>
+      </w:r>
+    </w:p>
+    <w:p>
+      <w:hyperlink r:id="rId28" w:history="1">
+        <w:r>
+          <w:rPr>
+            <w:rStyle w:val="Hyperlink"/>
+          </w:rPr>
+          <w:t>https://www.otronic.nl/nl/infrarood-obstakel</w:t>
+        </w:r>
+        <w:r>
+          <w:rPr>
+            <w:rStyle w:val="Hyperlink"/>
+          </w:rPr>
+          <w:t>-</w:t>
+        </w:r>
+        <w:r>
+          <w:rPr>
+            <w:rStyle w:val="Hyperlink"/>
+          </w:rPr>
+          <w:t>vermijdingsmodule-hw-140567777.html</w:t>
+        </w:r>
+      </w:hyperlink>
+      <w:r>
+        <w:t xml:space="preserve"> </w:t>
+      </w:r>
+    </w:p>
+    <w:p>
+      <w:r>
+        <w:t>Sensor al in bezit. Test kan eens gedaan worden.</w:t>
+      </w:r>
+    </w:p>
+    <w:p>
+      <w:r>
+        <w:t xml:space="preserve">Andere oplossing: </w:t>
+      </w:r>
+      <w:hyperlink r:id="rId29" w:history="1">
+        <w:r>
+          <w:rPr>
+            <w:rStyle w:val="Hyperlink"/>
+          </w:rPr>
+          <w:t>https://aerobertics.be/nl_be/hw86060041</w:t>
+        </w:r>
+      </w:hyperlink>
+      <w:r>
+        <w:t xml:space="preserve"> </w:t>
+      </w:r>
+    </w:p>
+    <w:p/>
+    <w:p>
       <w:pPr>
         <w:pStyle w:val="Kop2"/>
       </w:pPr>
@@ -2759,17 +2868,11 @@
       </w:r>
       <w:proofErr w:type="spellStart"/>
       <w:r>
-        <w:t>p</w:t>
-      </w:r>
-      <w:r>
-        <w:t>iëzo</w:t>
+        <w:t>piëzo</w:t>
       </w:r>
       <w:proofErr w:type="spellEnd"/>
       <w:r>
-        <w:t>-elektrisch</w:t>
-      </w:r>
-      <w:r>
-        <w:t xml:space="preserve"> sensoren of </w:t>
+        <w:t xml:space="preserve">-elektrisch sensoren of </w:t>
       </w:r>
       <w:proofErr w:type="spellStart"/>
       <w:r>
@@ -2783,21 +2886,15 @@
     <w:p>
       <w:proofErr w:type="spellStart"/>
       <w:r>
-        <w:t>P</w:t>
-      </w:r>
-      <w:r>
-        <w:t>iëzo</w:t>
+        <w:t>Piëzo</w:t>
       </w:r>
       <w:proofErr w:type="spellEnd"/>
       <w:r>
-        <w:t>-elektrisch</w:t>
-      </w:r>
-      <w:r>
-        <w:t>:</w:t>
-      </w:r>
-    </w:p>
-    <w:p>
-      <w:hyperlink r:id="rId24" w:history="1">
+        <w:t>-elektrisch:</w:t>
+      </w:r>
+    </w:p>
+    <w:p>
+      <w:hyperlink r:id="rId30" w:anchor="customerReviews" w:history="1">
         <w:r>
           <w:rPr>
             <w:rStyle w:val="Hyperlink"/>
@@ -2808,7 +2905,7 @@
       <w:r>
         <w:t xml:space="preserve"> + uitleg </w:t>
       </w:r>
-      <w:hyperlink r:id="rId25" w:history="1">
+      <w:hyperlink r:id="rId31" w:history="1">
         <w:r>
           <w:rPr>
             <w:rStyle w:val="Hyperlink"/>
@@ -2823,10 +2920,7 @@
     <w:p>
       <w:proofErr w:type="spellStart"/>
       <w:r>
-        <w:t>A</w:t>
-      </w:r>
-      <w:r>
-        <w:t>ccelerometer</w:t>
+        <w:t>Accelerometer</w:t>
       </w:r>
       <w:proofErr w:type="spellEnd"/>
       <w:r>
@@ -2835,16 +2929,7 @@
     </w:p>
     <w:p>
       <w:r>
-        <w:t>BNO055</w:t>
-      </w:r>
-      <w:r>
-        <w:t xml:space="preserve"> - </w:t>
-      </w:r>
-      <w:r>
-        <w:t>ADA-4646</w:t>
-      </w:r>
-      <w:r>
-        <w:t xml:space="preserve"> – zeer interessant, heeft meerdere verschillende sensor data</w:t>
+        <w:t>BNO055 - ADA-4646 – zeer interessant, heeft meerdere verschillende sensor data</w:t>
       </w:r>
       <w:r>
         <w:t>, kan vergeleken worden wat de beste is voor deze toepassing.</w:t>
@@ -2852,7 +2937,7 @@
       <w:r>
         <w:br/>
       </w:r>
-      <w:hyperlink r:id="rId26" w:history="1">
+      <w:hyperlink r:id="rId32" w:history="1">
         <w:r>
           <w:rPr>
             <w:rStyle w:val="Hyperlink"/>
@@ -2866,7 +2951,7 @@
       <w:r>
         <w:br/>
       </w:r>
-      <w:hyperlink r:id="rId27" w:history="1">
+      <w:hyperlink r:id="rId33" w:history="1">
         <w:r>
           <w:rPr>
             <w:rStyle w:val="Hyperlink"/>
@@ -2878,6 +2963,9 @@
         <w:t xml:space="preserve"> </w:t>
       </w:r>
       <w:r>
+        <w:rPr>
+          <w:noProof/>
+        </w:rPr>
         <w:drawing>
           <wp:inline distT="0" distB="0" distL="0" distR="0" wp14:anchorId="2987E2E1" wp14:editId="6C6C552D">
             <wp:extent cx="5731510" cy="1525905"/>
@@ -2894,7 +2982,7 @@
                     <pic:cNvPicPr/>
                   </pic:nvPicPr>
                   <pic:blipFill>
-                    <a:blip r:embed="rId28"/>
+                    <a:blip r:embed="rId34"/>
                     <a:stretch>
                       <a:fillRect/>
                     </a:stretch>
@@ -2922,6 +3010,7 @@
       <w:bookmarkStart w:id="13" w:name="_Toc158815720"/>
       <w:bookmarkStart w:id="14" w:name="_Toc158815828"/>
       <w:r>
+        <w:lastRenderedPageBreak/>
         <w:t>Temperatuur</w:t>
       </w:r>
       <w:bookmarkEnd w:id="13"/>
@@ -2965,24 +3054,24 @@
       </w:r>
     </w:p>
     <w:p>
-      <w:hyperlink r:id="rId29" w:history="1">
+      <w:hyperlink r:id="rId35" w:history="1">
         <w:r>
           <w:rPr>
             <w:rStyle w:val="Hyperlink"/>
           </w:rPr>
-          <w:t>https://www.digikey.be/en/products/filt</w:t>
+          <w:t>https://www.digikey.be/en/products/filter/temperature-sensors/ntc-thermistors/508?s=N4IgjCBcpgbFoDGUBmBDANgZwKYB</w:t>
         </w:r>
         <w:r>
           <w:rPr>
             <w:rStyle w:val="Hyperlink"/>
           </w:rPr>
-          <w:t>e</w:t>
+          <w:t>o</w:t>
         </w:r>
         <w:r>
           <w:rPr>
             <w:rStyle w:val="Hyperlink"/>
           </w:rPr>
-          <w:t>r/temperature-sensors/ntc-thermistors/508?s=N4IgjCBcpgbFoDGUBmBDANgZwKYBoQB7KAbRAGYwBOABgFYAWEAy22c5i6m2CAXQIAHAC5QQAZWEAnAJYA7AOYgAvgQBMdNQhDJI6bPiKkQagBx0qDGpzMWGW9XUZU6N%2B5dNu1LgOxeqsK7q7rDwwd6wVDbkvDSe6jFgNH4JvGAOIAw%2BalZBJolgTAIgImKSsooqBAC0WtA6UNIArobEkGSufMqqIPD1MgAmYqawKSWikBLS8koEwgCegjhiaFjI3UA</w:t>
+          <w:t>QB7KAbRAGYwBOABgFYAWEAy22c5i6m2CAXQIAHAC5QQAZWEAnAJYA7AOYgAvgQBMdNQhDJI6bPiKkQagBx0qDGpzMWGW9XUZU6N%2B5dNu1LgOxeqsK7q7rDwwd6wVDbkvDSe6jFgNH4JvGAOIAw%2BalZBJolgTAIgImKSsooqBAC0WtA6UNIArobEkGSufMqqIPD1MgAmYqawKSWikBLS8koEwgCegjhiaFjI3UA</w:t>
         </w:r>
       </w:hyperlink>
       <w:r>
@@ -2991,7 +3080,9 @@
     </w:p>
     <w:p>
       <w:r>
-        <w:lastRenderedPageBreak/>
+        <w:rPr>
+          <w:noProof/>
+        </w:rPr>
         <w:drawing>
           <wp:inline distT="0" distB="0" distL="0" distR="0" wp14:anchorId="3543BB6A" wp14:editId="6A53A49F">
             <wp:extent cx="4686300" cy="4496272"/>
@@ -3008,7 +3099,7 @@
                     <pic:cNvPicPr/>
                   </pic:nvPicPr>
                   <pic:blipFill>
-                    <a:blip r:embed="rId30"/>
+                    <a:blip r:embed="rId36"/>
                     <a:stretch>
                       <a:fillRect/>
                     </a:stretch>
@@ -3081,6 +3172,7 @@
     </w:p>
     <w:p>
       <w:r>
+        <w:lastRenderedPageBreak/>
         <w:t xml:space="preserve">!!! De gebruikte weerstanden voor deze voltage </w:t>
       </w:r>
       <w:proofErr w:type="spellStart"/>
@@ -3101,7 +3193,7 @@
       </w:r>
     </w:p>
     <w:p>
-      <w:hyperlink r:id="rId31" w:history="1">
+      <w:hyperlink r:id="rId37" w:history="1">
         <w:r>
           <w:rPr>
             <w:rStyle w:val="Hyperlink"/>
@@ -3119,22 +3211,28 @@
         <w:pStyle w:val="Kop3"/>
       </w:pPr>
       <w:r>
-        <w:t xml:space="preserve">Oplossing </w:t>
-      </w:r>
-      <w:r>
-        <w:t>2</w:t>
-      </w:r>
-      <w:r>
-        <w:t>:</w:t>
-      </w:r>
-    </w:p>
-    <w:p>
-      <w:hyperlink r:id="rId32" w:history="1">
+        <w:t>Oplossing 2:</w:t>
+      </w:r>
+    </w:p>
+    <w:p>
+      <w:hyperlink r:id="rId38" w:history="1">
         <w:r>
           <w:rPr>
             <w:rStyle w:val="Hyperlink"/>
           </w:rPr>
-          <w:t>https://benl.rs-online.com/web/p/power-motor-robotics-development-tools/2493938</w:t>
+          <w:t>https://ben</w:t>
+        </w:r>
+        <w:r>
+          <w:rPr>
+            <w:rStyle w:val="Hyperlink"/>
+          </w:rPr>
+          <w:t>l</w:t>
+        </w:r>
+        <w:r>
+          <w:rPr>
+            <w:rStyle w:val="Hyperlink"/>
+          </w:rPr>
+          <w:t>.rs-online.com/web/p/power-motor-robotics-development-tools/2493938</w:t>
         </w:r>
       </w:hyperlink>
       <w:r>
@@ -3142,7 +3240,7 @@
       </w:r>
     </w:p>
     <w:p>
-      <w:hyperlink r:id="rId33" w:history="1">
+      <w:hyperlink r:id="rId39" w:history="1">
         <w:r>
           <w:rPr>
             <w:rStyle w:val="Hyperlink"/>
@@ -3153,12 +3251,45 @@
       <w:r>
         <w:t xml:space="preserve"> </w:t>
       </w:r>
-      <w:hyperlink r:id="rId34" w:history="1">
+      <w:hyperlink r:id="rId40" w:history="1">
         <w:r>
           <w:rPr>
             <w:rStyle w:val="Hyperlink"/>
           </w:rPr>
-          <w:t>https://download.mikroe.com/documents/datasheets/pac1934_data_sheet.pdf</w:t>
+          <w:t>https://download.mikroe</w:t>
+        </w:r>
+        <w:r>
+          <w:rPr>
+            <w:rStyle w:val="Hyperlink"/>
+          </w:rPr>
+          <w:t>.</w:t>
+        </w:r>
+        <w:r>
+          <w:rPr>
+            <w:rStyle w:val="Hyperlink"/>
+          </w:rPr>
+          <w:t>com/documents/datasheets/pac1934_data_sheet.pdf</w:t>
+        </w:r>
+      </w:hyperlink>
+      <w:r>
+        <w:t xml:space="preserve"> </w:t>
+      </w:r>
+    </w:p>
+    <w:p>
+      <w:pPr>
+        <w:pStyle w:val="Kop3"/>
+      </w:pPr>
+      <w:r>
+        <w:t>Oplossing 3:</w:t>
+      </w:r>
+    </w:p>
+    <w:p>
+      <w:hyperlink r:id="rId41" w:history="1">
+        <w:r>
+          <w:rPr>
+            <w:rStyle w:val="Hyperlink"/>
+          </w:rPr>
+          <w:t>https://www.sparkfun.com/products/16408</w:t>
         </w:r>
       </w:hyperlink>
       <w:r>
@@ -3172,7 +3303,6 @@
       <w:bookmarkStart w:id="17" w:name="_Toc158815722"/>
       <w:bookmarkStart w:id="18" w:name="_Toc158815830"/>
       <w:r>
-        <w:lastRenderedPageBreak/>
         <w:t>Stroom</w:t>
       </w:r>
       <w:bookmarkEnd w:id="17"/>
@@ -3227,7 +3357,7 @@
       </w:r>
     </w:p>
     <w:p>
-      <w:hyperlink r:id="rId35" w:history="1">
+      <w:hyperlink r:id="rId42" w:history="1">
         <w:r>
           <w:rPr>
             <w:rStyle w:val="Hyperlink"/>
@@ -3241,7 +3371,7 @@
       <w:r>
         <w:br/>
       </w:r>
-      <w:hyperlink r:id="rId36" w:history="1">
+      <w:hyperlink r:id="rId43" w:history="1">
         <w:r>
           <w:rPr>
             <w:rStyle w:val="Hyperlink"/>
@@ -3257,7 +3387,7 @@
       <w:r>
         <w:t xml:space="preserve">Uitleg: </w:t>
       </w:r>
-      <w:hyperlink r:id="rId37" w:history="1">
+      <w:hyperlink r:id="rId44" w:history="1">
         <w:r>
           <w:rPr>
             <w:rStyle w:val="Hyperlink"/>
@@ -3269,6 +3399,9 @@
         <w:t xml:space="preserve"> </w:t>
       </w:r>
       <w:r>
+        <w:rPr>
+          <w:noProof/>
+        </w:rPr>
         <w:drawing>
           <wp:inline distT="0" distB="0" distL="0" distR="0" wp14:anchorId="77D6F946" wp14:editId="44CDEF7C">
             <wp:extent cx="4914900" cy="2791244"/>
@@ -3285,7 +3418,7 @@
                     <pic:cNvPicPr/>
                   </pic:nvPicPr>
                   <pic:blipFill>
-                    <a:blip r:embed="rId38"/>
+                    <a:blip r:embed="rId45"/>
                     <a:stretch>
                       <a:fillRect/>
                     </a:stretch>
@@ -3308,6 +3441,10 @@
     </w:p>
     <w:p>
       <w:r>
+        <w:rPr>
+          <w:noProof/>
+        </w:rPr>
+        <w:lastRenderedPageBreak/>
         <w:drawing>
           <wp:inline distT="0" distB="0" distL="0" distR="0" wp14:anchorId="474A901E" wp14:editId="393AB0F2">
             <wp:extent cx="4333875" cy="1823875"/>
@@ -3324,7 +3461,7 @@
                     <pic:cNvPicPr/>
                   </pic:nvPicPr>
                   <pic:blipFill rotWithShape="1">
-                    <a:blip r:embed="rId39"/>
+                    <a:blip r:embed="rId46"/>
                     <a:srcRect r="4174" b="13928"/>
                     <a:stretch/>
                   </pic:blipFill>
@@ -3381,7 +3518,7 @@
       </w:r>
     </w:p>
     <w:p>
-      <w:hyperlink r:id="rId40" w:history="1">
+      <w:hyperlink r:id="rId47" w:history="1">
         <w:r>
           <w:rPr>
             <w:rStyle w:val="Hyperlink"/>
@@ -3394,7 +3531,7 @@
       </w:r>
     </w:p>
     <w:p>
-      <w:hyperlink r:id="rId41" w:history="1">
+      <w:hyperlink r:id="rId48" w:history="1">
         <w:r>
           <w:rPr>
             <w:rStyle w:val="Hyperlink"/>
@@ -3407,34 +3544,78 @@
       </w:r>
     </w:p>
     <w:p>
-      <w:hyperlink r:id="rId42" w:history="1">
+      <w:hyperlink r:id="rId49" w:history="1">
         <w:r>
           <w:rPr>
             <w:rStyle w:val="Hyperlink"/>
           </w:rPr>
-          <w:t>https://www.mikroe.com/brochure?ref=MIKROE-4420</w:t>
-        </w:r>
-      </w:hyperlink>
-      <w:r>
-        <w:t xml:space="preserve"> </w:t>
-      </w:r>
-    </w:p>
-    <w:p>
-      <w:pPr>
-        <w:pStyle w:val="Kop2"/>
-      </w:pPr>
-      <w:r>
-        <w:lastRenderedPageBreak/>
-        <w:t>Geluid</w:t>
-      </w:r>
-    </w:p>
-    <w:p>
-      <w:hyperlink r:id="rId43" w:history="1">
+          <w:t>https://www.mikroe.com/brochure?</w:t>
+        </w:r>
         <w:r>
           <w:rPr>
             <w:rStyle w:val="Hyperlink"/>
           </w:rPr>
-          <w:t>https://iopscience.iop.org/article/10.1088/1757-899X/539/1/012034/pdf</w:t>
+          <w:t>r</w:t>
+        </w:r>
+        <w:r>
+          <w:rPr>
+            <w:rStyle w:val="Hyperlink"/>
+          </w:rPr>
+          <w:t>ef=MIKROE-4420</w:t>
+        </w:r>
+      </w:hyperlink>
+      <w:r>
+        <w:t xml:space="preserve"> </w:t>
+      </w:r>
+    </w:p>
+    <w:p>
+      <w:pPr>
+        <w:pStyle w:val="Kop3"/>
+      </w:pPr>
+      <w:r>
+        <w:t>Oplossing 3:</w:t>
+      </w:r>
+    </w:p>
+    <w:p>
+      <w:hyperlink r:id="rId50" w:history="1">
+        <w:r>
+          <w:rPr>
+            <w:rStyle w:val="Hyperlink"/>
+          </w:rPr>
+          <w:t>https://www.sparkfun.com/products/16408</w:t>
+        </w:r>
+      </w:hyperlink>
+      <w:r>
+        <w:t xml:space="preserve"> </w:t>
+      </w:r>
+    </w:p>
+    <w:p>
+      <w:pPr>
+        <w:pStyle w:val="Kop2"/>
+      </w:pPr>
+      <w:r>
+        <w:t>Geluid</w:t>
+      </w:r>
+    </w:p>
+    <w:p>
+      <w:hyperlink r:id="rId51" w:history="1">
+        <w:r>
+          <w:rPr>
+            <w:rStyle w:val="Hyperlink"/>
+          </w:rPr>
+          <w:t>https://iopscience.iop.org/artic</w:t>
+        </w:r>
+        <w:r>
+          <w:rPr>
+            <w:rStyle w:val="Hyperlink"/>
+          </w:rPr>
+          <w:t>l</w:t>
+        </w:r>
+        <w:r>
+          <w:rPr>
+            <w:rStyle w:val="Hyperlink"/>
+          </w:rPr>
+          <w:t>e/10.1088/1757-899X/539/1/012034/pdf</w:t>
         </w:r>
       </w:hyperlink>
       <w:r>
@@ -3476,7 +3657,7 @@
       <w:bookmarkEnd w:id="26"/>
     </w:p>
     <w:p>
-      <w:hyperlink r:id="rId44" w:history="1">
+      <w:hyperlink r:id="rId52" w:history="1">
         <w:r>
           <w:rPr>
             <w:rStyle w:val="Hyperlink"/>
@@ -3495,6 +3676,9 @@
     </w:p>
     <w:p>
       <w:r>
+        <w:rPr>
+          <w:noProof/>
+        </w:rPr>
         <w:drawing>
           <wp:inline distT="0" distB="0" distL="0" distR="0" wp14:anchorId="5C621367" wp14:editId="0D41788A">
             <wp:extent cx="2881768" cy="1809750"/>
@@ -3511,7 +3695,7 @@
                     <pic:cNvPicPr/>
                   </pic:nvPicPr>
                   <pic:blipFill>
-                    <a:blip r:embed="rId45"/>
+                    <a:blip r:embed="rId53"/>
                     <a:stretch>
                       <a:fillRect/>
                     </a:stretch>
@@ -3557,55 +3741,6 @@
       <w:bookmarkEnd w:id="29"/>
       <w:bookmarkEnd w:id="30"/>
     </w:p>
-    <w:p>
-      <w:r>
-        <w:t>Temperatuur ook voor ESC</w:t>
-      </w:r>
-      <w:r>
-        <w:t xml:space="preserve"> want er is geen temp sensor</w:t>
-      </w:r>
-      <w:r>
-        <w:t>?</w:t>
-      </w:r>
-      <w:r>
-        <w:t xml:space="preserve"> </w:t>
-      </w:r>
-      <w:r>
-        <w:t>Nee</w:t>
-      </w:r>
-    </w:p>
-    <w:p>
-      <w:r>
-        <w:t>Werking motor, wat draait? Waar kan de temperatuur sensor</w:t>
-      </w:r>
-      <w:r>
-        <w:t xml:space="preserve"> geplaatst worden</w:t>
-      </w:r>
-      <w:r>
-        <w:t>?</w:t>
-      </w:r>
-      <w:r>
-        <w:t xml:space="preserve"> – Onderaan 1 schroefje losdraaien en sensor daar in plaatsen tegen de </w:t>
-      </w:r>
-      <w:proofErr w:type="spellStart"/>
-      <w:r>
-        <w:t>coil</w:t>
-      </w:r>
-      <w:proofErr w:type="spellEnd"/>
-      <w:r>
-        <w:t xml:space="preserve"> aan.</w:t>
-      </w:r>
-    </w:p>
-    <w:p>
-      <w:r>
-        <w:t>Plaatsing sensor voor trillingen?</w:t>
-      </w:r>
-    </w:p>
-    <w:p>
-      <w:r>
-        <w:t>Geluid?</w:t>
-      </w:r>
-    </w:p>
     <w:p/>
     <w:p>
       <w:pPr>
@@ -3621,26 +3756,12 @@
     </w:p>
     <w:p>
       <w:r>
-        <w:t>Geluid bekijken.</w:t>
-      </w:r>
-    </w:p>
-    <w:p>
-      <w:r>
-        <w:t>Spanning en stroom minder DIY onderzoeken</w:t>
-      </w:r>
-    </w:p>
-    <w:p>
-      <w:proofErr w:type="spellStart"/>
-      <w:r>
-        <w:t>Thrust</w:t>
-      </w:r>
-      <w:proofErr w:type="spellEnd"/>
-      <w:r>
-        <w:t xml:space="preserve"> dieper op in gaan</w:t>
-      </w:r>
-    </w:p>
+        <w:t>Toch eerst een opstelling maken voor één motor</w:t>
+      </w:r>
+    </w:p>
+    <w:p/>
     <w:sectPr>
-      <w:footerReference w:type="default" r:id="rId46"/>
+      <w:footerReference w:type="default" r:id="rId54"/>
       <w:pgSz w:w="11906" w:h="16838"/>
       <w:pgMar w:top="1440" w:right="1440" w:bottom="1440" w:left="1440" w:header="708" w:footer="708" w:gutter="0"/>
       <w:pgNumType w:start="1"/>
@@ -4616,6 +4737,7 @@
   <w:style w:type="paragraph" w:default="1" w:styleId="Standaard">
     <w:name w:val="Normal"/>
     <w:qFormat/>
+    <w:rsid w:val="00E36120"/>
     <w:rPr>
       <w:lang w:val="nl-BE"/>
     </w:rPr>
@@ -4820,6 +4942,7 @@
   <w:style w:type="character" w:default="1" w:styleId="Standaardalinea-lettertype">
     <w:name w:val="Default Paragraph Font"/>
     <w:uiPriority w:val="1"/>
+    <w:semiHidden/>
     <w:unhideWhenUsed/>
   </w:style>
   <w:style w:type="table" w:default="1" w:styleId="Standaardtabel">

</xml_diff>